<commit_message>
upadate prototype1 and upload testplan
</commit_message>
<xml_diff>
--- a/Prototype 1/Testing Plan for IP1.docx
+++ b/Prototype 1/Testing Plan for IP1.docx
@@ -7,14 +7,14 @@
         <w:widowControl/>
         <w:spacing w:before="100" w:beforeAutospacing="1" w:after="100" w:afterAutospacing="1" w:line="360" w:lineRule="auto"/>
         <w:jc w:val="center"/>
-        <w:outlineLvl w:val="1"/>
+        <w:outlineLvl w:val="0"/>
         <w:rPr>
           <w:rFonts w:ascii="Times New Roman" w:eastAsia="宋体" w:hAnsi="Times New Roman" w:cs="Times New Roman"/>
           <w:b/>
           <w:bCs/>
-          <w:kern w:val="0"/>
-          <w:sz w:val="28"/>
-          <w:szCs w:val="28"/>
+          <w:kern w:val="36"/>
+          <w:sz w:val="48"/>
+          <w:szCs w:val="48"/>
           <w14:ligatures w14:val="none"/>
         </w:rPr>
       </w:pPr>
@@ -23,25 +23,26 @@
           <w:rFonts w:ascii="Times New Roman" w:eastAsia="宋体" w:hAnsi="Times New Roman" w:cs="Times New Roman"/>
           <w:b/>
           <w:bCs/>
-          <w:kern w:val="0"/>
-          <w:sz w:val="28"/>
-          <w:szCs w:val="28"/>
-          <w14:ligatures w14:val="none"/>
-        </w:rPr>
-        <w:t>Testing Plan for IP1</w:t>
+          <w:kern w:val="36"/>
+          <w:sz w:val="48"/>
+          <w:szCs w:val="48"/>
+          <w14:ligatures w14:val="none"/>
+        </w:rPr>
+        <w:t>Testing Plan for Interactive Prototype 1</w:t>
       </w:r>
     </w:p>
     <w:p>
       <w:pPr>
         <w:widowControl/>
         <w:spacing w:before="100" w:beforeAutospacing="1" w:after="100" w:afterAutospacing="1" w:line="360" w:lineRule="auto"/>
-        <w:outlineLvl w:val="2"/>
+        <w:outlineLvl w:val="1"/>
         <w:rPr>
           <w:rFonts w:ascii="Times New Roman" w:eastAsia="宋体" w:hAnsi="Times New Roman" w:cs="Times New Roman"/>
           <w:b/>
           <w:bCs/>
           <w:kern w:val="0"/>
-          <w:sz w:val="24"/>
+          <w:sz w:val="36"/>
+          <w:szCs w:val="36"/>
           <w14:ligatures w14:val="none"/>
         </w:rPr>
       </w:pPr>
@@ -51,7 +52,161 @@
           <w:b/>
           <w:bCs/>
           <w:kern w:val="0"/>
-          <w:sz w:val="24"/>
+          <w:sz w:val="36"/>
+          <w:szCs w:val="36"/>
+          <w14:ligatures w14:val="none"/>
+        </w:rPr>
+        <w:t xml:space="preserve">1 </w:t>
+      </w:r>
+      <w:r>
+        <w:rPr>
+          <w:rFonts w:ascii="Times New Roman" w:eastAsia="宋体" w:hAnsi="Times New Roman" w:cs="Times New Roman"/>
+          <w:b/>
+          <w:bCs/>
+          <w:kern w:val="0"/>
+          <w:sz w:val="36"/>
+          <w:szCs w:val="36"/>
+          <w14:ligatures w14:val="none"/>
+        </w:rPr>
+        <w:t xml:space="preserve">Project </w:t>
+      </w:r>
+      <w:r>
+        <w:rPr>
+          <w:rFonts w:ascii="Times New Roman" w:eastAsia="宋体" w:hAnsi="Times New Roman" w:cs="Times New Roman"/>
+          <w:b/>
+          <w:bCs/>
+          <w:kern w:val="0"/>
+          <w:sz w:val="36"/>
+          <w:szCs w:val="36"/>
+          <w14:ligatures w14:val="none"/>
+        </w:rPr>
+        <w:t>Background</w:t>
+      </w:r>
+    </w:p>
+    <w:p>
+      <w:pPr>
+        <w:widowControl/>
+        <w:spacing w:before="100" w:beforeAutospacing="1" w:after="100" w:afterAutospacing="1" w:line="360" w:lineRule="auto"/>
+        <w:rPr>
+          <w:rFonts w:ascii="Times New Roman" w:eastAsia="宋体" w:hAnsi="Times New Roman" w:cs="Times New Roman"/>
+          <w:kern w:val="0"/>
+          <w:sz w:val="24"/>
+          <w14:ligatures w14:val="none"/>
+        </w:rPr>
+      </w:pPr>
+      <w:r>
+        <w:rPr>
+          <w:rFonts w:ascii="Times New Roman" w:eastAsia="宋体" w:hAnsi="Times New Roman" w:cs="Times New Roman"/>
+          <w:kern w:val="0"/>
+          <w:sz w:val="24"/>
+          <w14:ligatures w14:val="none"/>
+        </w:rPr>
+        <w:t xml:space="preserve">This project is a </w:t>
+      </w:r>
+      <w:r>
+        <w:rPr>
+          <w:rFonts w:ascii="Times New Roman" w:eastAsia="宋体" w:hAnsi="Times New Roman" w:cs="Times New Roman"/>
+          <w:b/>
+          <w:bCs/>
+          <w:kern w:val="0"/>
+          <w:sz w:val="24"/>
+          <w14:ligatures w14:val="none"/>
+        </w:rPr>
+        <w:t>traditional 2D drawing app</w:t>
+      </w:r>
+      <w:r>
+        <w:rPr>
+          <w:rFonts w:ascii="Times New Roman" w:eastAsia="宋体" w:hAnsi="Times New Roman" w:cs="Times New Roman"/>
+          <w:kern w:val="0"/>
+          <w:sz w:val="24"/>
+          <w14:ligatures w14:val="none"/>
+        </w:rPr>
+        <w:t xml:space="preserve"> (similar to Procreate), but redesigned in XR to create a more immersive creative environment.</w:t>
+      </w:r>
+      <w:r>
+        <w:rPr>
+          <w:rFonts w:ascii="Times New Roman" w:eastAsia="宋体" w:hAnsi="Times New Roman" w:cs="Times New Roman"/>
+          <w:kern w:val="0"/>
+          <w:sz w:val="24"/>
+          <w14:ligatures w14:val="none"/>
+        </w:rPr>
+        <w:br/>
+        <w:t xml:space="preserve">In this prototype, XR interactions are </w:t>
+      </w:r>
+      <w:r>
+        <w:rPr>
+          <w:rFonts w:ascii="Times New Roman" w:eastAsia="宋体" w:hAnsi="Times New Roman" w:cs="Times New Roman"/>
+          <w:b/>
+          <w:bCs/>
+          <w:kern w:val="0"/>
+          <w:sz w:val="24"/>
+          <w14:ligatures w14:val="none"/>
+        </w:rPr>
+        <w:t>simulated with mouse and keyboard</w:t>
+      </w:r>
+      <w:r>
+        <w:rPr>
+          <w:rFonts w:ascii="Times New Roman" w:eastAsia="宋体" w:hAnsi="Times New Roman" w:cs="Times New Roman"/>
+          <w:kern w:val="0"/>
+          <w:sz w:val="24"/>
+          <w14:ligatures w14:val="none"/>
+        </w:rPr>
+        <w:t>: users can move their viewpoint, control the canvas, and interact with tool menus.</w:t>
+      </w:r>
+      <w:r>
+        <w:rPr>
+          <w:rFonts w:ascii="Times New Roman" w:eastAsia="宋体" w:hAnsi="Times New Roman" w:cs="Times New Roman"/>
+          <w:kern w:val="0"/>
+          <w:sz w:val="24"/>
+          <w14:ligatures w14:val="none"/>
+        </w:rPr>
+        <w:br/>
+        <w:t>The aim is to evaluate how XR-inspired controls (spatial canvas, gesture/mouse input, and menu-based tools) improve usability and creative flow compared to flat apps.</w:t>
+      </w:r>
+    </w:p>
+    <w:p>
+      <w:pPr>
+        <w:widowControl/>
+        <w:spacing w:before="100" w:beforeAutospacing="1" w:after="100" w:afterAutospacing="1" w:line="360" w:lineRule="auto"/>
+        <w:rPr>
+          <w:rFonts w:ascii="Times New Roman" w:eastAsia="宋体" w:hAnsi="Times New Roman" w:cs="Times New Roman"/>
+          <w:kern w:val="0"/>
+          <w:sz w:val="24"/>
+          <w14:ligatures w14:val="none"/>
+        </w:rPr>
+      </w:pPr>
+    </w:p>
+    <w:p>
+      <w:pPr>
+        <w:widowControl/>
+        <w:spacing w:after="0" w:line="360" w:lineRule="auto"/>
+        <w:rPr>
+          <w:rFonts w:ascii="Times New Roman" w:eastAsia="宋体" w:hAnsi="Times New Roman" w:cs="Times New Roman"/>
+          <w:kern w:val="0"/>
+          <w:sz w:val="24"/>
+          <w14:ligatures w14:val="none"/>
+        </w:rPr>
+      </w:pPr>
+      <w:r>
+        <w:rPr>
+          <w:rFonts w:ascii="Times New Roman" w:eastAsia="宋体" w:hAnsi="Times New Roman" w:cs="Times New Roman"/>
+          <w:b/>
+          <w:bCs/>
+          <w:kern w:val="0"/>
+          <w:sz w:val="36"/>
+          <w:szCs w:val="36"/>
+          <w14:ligatures w14:val="none"/>
+        </w:rPr>
+        <w:t xml:space="preserve">2 </w:t>
+      </w:r>
+      <w:r>
+        <w:rPr>
+          <w:rFonts w:ascii="Times New Roman" w:eastAsia="宋体" w:hAnsi="Times New Roman" w:cs="Times New Roman"/>
+          <w:b/>
+          <w:bCs/>
+          <w:kern w:val="0"/>
+          <w:sz w:val="36"/>
+          <w:szCs w:val="36"/>
           <w14:ligatures w14:val="none"/>
         </w:rPr>
         <w:t>Testing Objectives</w:t>
@@ -62,7 +217,7 @@
         <w:widowControl/>
         <w:numPr>
           <w:ilvl w:val="0"/>
-          <w:numId w:val="3"/>
+          <w:numId w:val="17"/>
         </w:numPr>
         <w:spacing w:before="100" w:beforeAutospacing="1" w:after="100" w:afterAutospacing="1" w:line="360" w:lineRule="auto"/>
         <w:rPr>
@@ -79,7 +234,27 @@
           <w:sz w:val="24"/>
           <w14:ligatures w14:val="none"/>
         </w:rPr>
-        <w:t>Check how easy and quick it is to use gestures to control the canvas (zoom, move, change position) without confusion or mistakes.</w:t>
+        <w:t xml:space="preserve">Test how easy and quick it is to control the </w:t>
+      </w:r>
+      <w:r>
+        <w:rPr>
+          <w:rFonts w:ascii="Times New Roman" w:eastAsia="宋体" w:hAnsi="Times New Roman" w:cs="Times New Roman"/>
+          <w:b/>
+          <w:bCs/>
+          <w:kern w:val="0"/>
+          <w:sz w:val="24"/>
+          <w14:ligatures w14:val="none"/>
+        </w:rPr>
+        <w:t>canvas</w:t>
+      </w:r>
+      <w:r>
+        <w:rPr>
+          <w:rFonts w:ascii="Times New Roman" w:eastAsia="宋体" w:hAnsi="Times New Roman" w:cs="Times New Roman"/>
+          <w:kern w:val="0"/>
+          <w:sz w:val="24"/>
+          <w14:ligatures w14:val="none"/>
+        </w:rPr>
+        <w:t xml:space="preserve"> (zoom, pan, reposition) using mouse and keyboard, simulating XR gestures.</w:t>
       </w:r>
     </w:p>
     <w:p>
@@ -87,7 +262,7 @@
         <w:widowControl/>
         <w:numPr>
           <w:ilvl w:val="0"/>
-          <w:numId w:val="3"/>
+          <w:numId w:val="17"/>
         </w:numPr>
         <w:spacing w:before="100" w:beforeAutospacing="1" w:after="100" w:afterAutospacing="1" w:line="360" w:lineRule="auto"/>
         <w:rPr>
@@ -104,7 +279,27 @@
           <w:sz w:val="24"/>
           <w14:ligatures w14:val="none"/>
         </w:rPr>
-        <w:t>Test how simple it is to use the wrist menu to quickly find and switch between tools.</w:t>
+        <w:t xml:space="preserve">Evaluate if the </w:t>
+      </w:r>
+      <w:r>
+        <w:rPr>
+          <w:rFonts w:ascii="Times New Roman" w:eastAsia="宋体" w:hAnsi="Times New Roman" w:cs="Times New Roman"/>
+          <w:b/>
+          <w:bCs/>
+          <w:kern w:val="0"/>
+          <w:sz w:val="24"/>
+          <w14:ligatures w14:val="none"/>
+        </w:rPr>
+        <w:t>canvas menu</w:t>
+      </w:r>
+      <w:r>
+        <w:rPr>
+          <w:rFonts w:ascii="Times New Roman" w:eastAsia="宋体" w:hAnsi="Times New Roman" w:cs="Times New Roman"/>
+          <w:kern w:val="0"/>
+          <w:sz w:val="24"/>
+          <w14:ligatures w14:val="none"/>
+        </w:rPr>
+        <w:t xml:space="preserve"> (instead of wrist menu) allows users to quickly find and switch tools (e.g., pen, eraser).</w:t>
       </w:r>
     </w:p>
     <w:p>
@@ -112,7 +307,7 @@
         <w:widowControl/>
         <w:numPr>
           <w:ilvl w:val="0"/>
-          <w:numId w:val="3"/>
+          <w:numId w:val="17"/>
         </w:numPr>
         <w:spacing w:before="100" w:beforeAutospacing="1" w:after="100" w:afterAutospacing="1" w:line="360" w:lineRule="auto"/>
         <w:rPr>
@@ -129,32 +324,9 @@
           <w:sz w:val="24"/>
           <w14:ligatures w14:val="none"/>
         </w:rPr>
-        <w:t xml:space="preserve">See if moving, joining, and hiding layers makes it easier for users to stay </w:t>
-      </w:r>
-      <w:r>
-        <w:rPr>
-          <w:rFonts w:ascii="Times New Roman" w:eastAsia="宋体" w:hAnsi="Times New Roman" w:cs="Times New Roman"/>
-          <w:kern w:val="0"/>
-          <w:sz w:val="24"/>
-          <w14:ligatures w14:val="none"/>
-        </w:rPr>
-        <w:t>organized</w:t>
-      </w:r>
-      <w:r>
-        <w:rPr>
-          <w:rFonts w:ascii="Times New Roman" w:eastAsia="宋体" w:hAnsi="Times New Roman" w:cs="Times New Roman"/>
-          <w:kern w:val="0"/>
-          <w:sz w:val="24"/>
-          <w14:ligatures w14:val="none"/>
-        </w:rPr>
-        <w:t xml:space="preserve"> and work more smoothly.</w:t>
-      </w:r>
-    </w:p>
-    <w:p>
-      <w:pPr>
-        <w:widowControl/>
-        <w:spacing w:before="100" w:beforeAutospacing="1" w:after="100" w:afterAutospacing="1" w:line="360" w:lineRule="auto"/>
-        <w:outlineLvl w:val="2"/>
+        <w:t xml:space="preserve">Check usability of </w:t>
+      </w:r>
+      <w:r>
         <w:rPr>
           <w:rFonts w:ascii="Times New Roman" w:eastAsia="宋体" w:hAnsi="Times New Roman" w:cs="Times New Roman"/>
           <w:b/>
@@ -163,17 +335,16 @@
           <w:sz w:val="24"/>
           <w14:ligatures w14:val="none"/>
         </w:rPr>
-      </w:pPr>
-      <w:r>
-        <w:rPr>
-          <w:rFonts w:ascii="Times New Roman" w:eastAsia="宋体" w:hAnsi="Times New Roman" w:cs="Times New Roman"/>
-          <w:b/>
-          <w:bCs/>
-          <w:kern w:val="0"/>
-          <w:sz w:val="24"/>
-          <w14:ligatures w14:val="none"/>
-        </w:rPr>
-        <w:t>Testing Methodology</w:t>
+        <w:t>tool functions</w:t>
+      </w:r>
+      <w:r>
+        <w:rPr>
+          <w:rFonts w:ascii="Times New Roman" w:eastAsia="宋体" w:hAnsi="Times New Roman" w:cs="Times New Roman"/>
+          <w:kern w:val="0"/>
+          <w:sz w:val="24"/>
+          <w14:ligatures w14:val="none"/>
+        </w:rPr>
+        <w:t xml:space="preserve"> such as drawing, erasing, clearing, and resetting the canvas.</w:t>
       </w:r>
     </w:p>
     <w:p>
@@ -181,7 +352,7 @@
         <w:widowControl/>
         <w:numPr>
           <w:ilvl w:val="0"/>
-          <w:numId w:val="3"/>
+          <w:numId w:val="17"/>
         </w:numPr>
         <w:spacing w:before="100" w:beforeAutospacing="1" w:after="100" w:afterAutospacing="1" w:line="360" w:lineRule="auto"/>
         <w:rPr>
@@ -194,13 +365,35 @@
       <w:r>
         <w:rPr>
           <w:rFonts w:ascii="Times New Roman" w:eastAsia="宋体" w:hAnsi="Times New Roman" w:cs="Times New Roman"/>
+          <w:kern w:val="0"/>
+          <w:sz w:val="24"/>
+          <w14:ligatures w14:val="none"/>
+        </w:rPr>
+        <w:t>Identify any problems with navigation, canvas visibility (e.g., disappearing due to drag/zoom), or tool accessibility.</w:t>
+      </w:r>
+    </w:p>
+    <w:p>
+      <w:pPr>
+        <w:widowControl/>
+        <w:spacing w:after="0" w:line="360" w:lineRule="auto"/>
+        <w:rPr>
+          <w:rFonts w:ascii="Times New Roman" w:eastAsia="宋体" w:hAnsi="Times New Roman" w:cs="Times New Roman"/>
+          <w:kern w:val="0"/>
+          <w:sz w:val="24"/>
+          <w14:ligatures w14:val="none"/>
+        </w:rPr>
+      </w:pPr>
+      <w:r>
+        <w:rPr>
+          <w:rFonts w:ascii="Times New Roman" w:eastAsia="宋体" w:hAnsi="Times New Roman" w:cs="Times New Roman"/>
           <w:b/>
           <w:bCs/>
           <w:kern w:val="0"/>
-          <w:sz w:val="24"/>
-          <w14:ligatures w14:val="none"/>
-        </w:rPr>
-        <w:t>Talk as You Work</w:t>
+          <w:sz w:val="36"/>
+          <w:szCs w:val="36"/>
+          <w14:ligatures w14:val="none"/>
+        </w:rPr>
+        <w:t xml:space="preserve">3 </w:t>
       </w:r>
       <w:r>
         <w:rPr>
@@ -208,19 +401,11 @@
           <w:b/>
           <w:bCs/>
           <w:kern w:val="0"/>
-          <w:sz w:val="24"/>
-          <w14:ligatures w14:val="none"/>
-        </w:rPr>
-        <w:br/>
-      </w:r>
-      <w:r>
-        <w:rPr>
-          <w:rFonts w:ascii="Times New Roman" w:eastAsia="宋体" w:hAnsi="Times New Roman" w:cs="Times New Roman"/>
-          <w:kern w:val="0"/>
-          <w:sz w:val="24"/>
-          <w14:ligatures w14:val="none"/>
-        </w:rPr>
-        <w:t xml:space="preserve">Participants talk about what they are thinking and any problems they face while </w:t>
+          <w:sz w:val="36"/>
+          <w:szCs w:val="36"/>
+          <w14:ligatures w14:val="none"/>
+        </w:rPr>
+        <w:t>Testing Methodology</w:t>
       </w:r>
     </w:p>
     <w:p>
@@ -228,7 +413,7 @@
         <w:widowControl/>
         <w:numPr>
           <w:ilvl w:val="0"/>
-          <w:numId w:val="3"/>
+          <w:numId w:val="18"/>
         </w:numPr>
         <w:spacing w:before="100" w:beforeAutospacing="1" w:after="100" w:afterAutospacing="1" w:line="360" w:lineRule="auto"/>
         <w:rPr>
@@ -247,17 +432,52 @@
           <w:sz w:val="24"/>
           <w14:ligatures w14:val="none"/>
         </w:rPr>
-        <w:t>Task-Based Testing</w:t>
-      </w:r>
-      <w:r>
-        <w:rPr>
-          <w:rFonts w:ascii="Times New Roman" w:eastAsia="宋体" w:hAnsi="Times New Roman" w:cs="Times New Roman"/>
-          <w:kern w:val="0"/>
-          <w:sz w:val="24"/>
-          <w14:ligatures w14:val="none"/>
-        </w:rPr>
-        <w:br/>
-        <w:t>Assign 2–3 tasks, such as:</w:t>
+        <w:t>Think-Aloud Protocol:</w:t>
+      </w:r>
+      <w:r>
+        <w:rPr>
+          <w:rFonts w:ascii="Times New Roman" w:eastAsia="宋体" w:hAnsi="Times New Roman" w:cs="Times New Roman"/>
+          <w:kern w:val="0"/>
+          <w:sz w:val="24"/>
+          <w14:ligatures w14:val="none"/>
+        </w:rPr>
+        <w:t xml:space="preserve"> Participants describe their thoughts and frustrations while using mouse/keyboard controls.</w:t>
+      </w:r>
+    </w:p>
+    <w:p>
+      <w:pPr>
+        <w:widowControl/>
+        <w:numPr>
+          <w:ilvl w:val="0"/>
+          <w:numId w:val="18"/>
+        </w:numPr>
+        <w:spacing w:before="100" w:beforeAutospacing="1" w:after="100" w:afterAutospacing="1" w:line="360" w:lineRule="auto"/>
+        <w:rPr>
+          <w:rFonts w:ascii="Times New Roman" w:eastAsia="宋体" w:hAnsi="Times New Roman" w:cs="Times New Roman"/>
+          <w:kern w:val="0"/>
+          <w:sz w:val="24"/>
+          <w14:ligatures w14:val="none"/>
+        </w:rPr>
+      </w:pPr>
+      <w:r>
+        <w:rPr>
+          <w:rFonts w:ascii="Times New Roman" w:eastAsia="宋体" w:hAnsi="Times New Roman" w:cs="Times New Roman"/>
+          <w:b/>
+          <w:bCs/>
+          <w:kern w:val="0"/>
+          <w:sz w:val="24"/>
+          <w14:ligatures w14:val="none"/>
+        </w:rPr>
+        <w:t>Task-Based Testing:</w:t>
+      </w:r>
+      <w:r>
+        <w:rPr>
+          <w:rFonts w:ascii="Times New Roman" w:eastAsia="宋体" w:hAnsi="Times New Roman" w:cs="Times New Roman"/>
+          <w:kern w:val="0"/>
+          <w:sz w:val="24"/>
+          <w14:ligatures w14:val="none"/>
+        </w:rPr>
+        <w:t xml:space="preserve"> Assign 2–3 specific tasks, e.g.:</w:t>
       </w:r>
     </w:p>
     <w:p>
@@ -265,7 +485,7 @@
         <w:widowControl/>
         <w:numPr>
           <w:ilvl w:val="1"/>
-          <w:numId w:val="3"/>
+          <w:numId w:val="18"/>
         </w:numPr>
         <w:spacing w:before="100" w:beforeAutospacing="1" w:after="100" w:afterAutospacing="1" w:line="360" w:lineRule="auto"/>
         <w:rPr>
@@ -282,7 +502,7 @@
           <w:sz w:val="24"/>
           <w14:ligatures w14:val="none"/>
         </w:rPr>
-        <w:t>Zoom in on the canvas and reposition it for comfortable drawing.</w:t>
+        <w:t>Use mouse to zoom and reposition the canvas for comfortable drawing.</w:t>
       </w:r>
     </w:p>
     <w:p>
@@ -290,7 +510,7 @@
         <w:widowControl/>
         <w:numPr>
           <w:ilvl w:val="1"/>
-          <w:numId w:val="3"/>
+          <w:numId w:val="18"/>
         </w:numPr>
         <w:spacing w:before="100" w:beforeAutospacing="1" w:after="100" w:afterAutospacing="1" w:line="360" w:lineRule="auto"/>
         <w:rPr>
@@ -307,7 +527,8 @@
           <w:sz w:val="24"/>
           <w14:ligatures w14:val="none"/>
         </w:rPr>
-        <w:t>Add a new layer and rearrange the layer order.</w:t>
+        <w:lastRenderedPageBreak/>
+        <w:t>Select pen and draw a simple shape, then erase part of it with the eraser.</w:t>
       </w:r>
     </w:p>
     <w:p>
@@ -315,7 +536,7 @@
         <w:widowControl/>
         <w:numPr>
           <w:ilvl w:val="1"/>
-          <w:numId w:val="3"/>
+          <w:numId w:val="18"/>
         </w:numPr>
         <w:spacing w:before="100" w:beforeAutospacing="1" w:after="100" w:afterAutospacing="1" w:line="360" w:lineRule="auto"/>
         <w:rPr>
@@ -332,7 +553,7 @@
           <w:sz w:val="24"/>
           <w14:ligatures w14:val="none"/>
         </w:rPr>
-        <w:t>Use the wrist menu to switch to a different brush tool.</w:t>
+        <w:t>Reset or clear the canvas when it becomes cluttered or misplaced.</w:t>
       </w:r>
     </w:p>
     <w:p>
@@ -340,7 +561,7 @@
         <w:widowControl/>
         <w:numPr>
           <w:ilvl w:val="0"/>
-          <w:numId w:val="3"/>
+          <w:numId w:val="18"/>
         </w:numPr>
         <w:spacing w:before="100" w:beforeAutospacing="1" w:after="100" w:afterAutospacing="1" w:line="360" w:lineRule="auto"/>
         <w:rPr>
@@ -357,68 +578,169 @@
           <w:bCs/>
           <w:kern w:val="0"/>
           <w:sz w:val="24"/>
-          <w:highlight w:val="yellow"/>
-          <w14:ligatures w14:val="none"/>
-        </w:rPr>
-        <w:t>A/B Comparison</w:t>
-      </w:r>
-      <w:r>
-        <w:rPr>
-          <w:rFonts w:ascii="Times New Roman" w:eastAsia="宋体" w:hAnsi="Times New Roman" w:cs="Times New Roman"/>
-          <w:kern w:val="0"/>
-          <w:sz w:val="24"/>
-          <w:highlight w:val="yellow"/>
-          <w14:ligatures w14:val="none"/>
-        </w:rPr>
-        <w:t xml:space="preserve"> </w:t>
-      </w:r>
-      <w:r>
-        <w:rPr>
-          <w:rFonts w:ascii="Times New Roman" w:eastAsia="宋体" w:hAnsi="Times New Roman" w:cs="Times New Roman"/>
-          <w:i/>
-          <w:iCs/>
-          <w:kern w:val="0"/>
-          <w:sz w:val="24"/>
-          <w:highlight w:val="yellow"/>
-          <w14:ligatures w14:val="none"/>
-        </w:rPr>
-        <w:t>(optional)</w:t>
-      </w:r>
-      <w:r>
-        <w:rPr>
-          <w:rFonts w:ascii="Times New Roman" w:eastAsia="宋体" w:hAnsi="Times New Roman" w:cs="Times New Roman"/>
-          <w:kern w:val="0"/>
-          <w:sz w:val="24"/>
-          <w14:ligatures w14:val="none"/>
-        </w:rPr>
-        <w:br/>
-        <w:t>If time permits, compare the “split menus by hand” approach with a “single integrated menu” to measure efficiency and satisfaction differences.</w:t>
+          <w14:ligatures w14:val="none"/>
+        </w:rPr>
+        <w:t>Oral Inquiry for Menu Concept:</w:t>
+      </w:r>
+      <w:r>
+        <w:rPr>
+          <w:rFonts w:ascii="Times New Roman" w:eastAsia="宋体" w:hAnsi="Times New Roman" w:cs="Times New Roman"/>
+          <w:kern w:val="0"/>
+          <w:sz w:val="24"/>
+          <w14:ligatures w14:val="none"/>
+        </w:rPr>
+        <w:t xml:space="preserve"> Since wrist menu is not implemented, participants will be asked verbally what they expect from a wrist menu in XR compared to the current canvas menu.</w:t>
       </w:r>
     </w:p>
     <w:p>
       <w:pPr>
         <w:widowControl/>
-        <w:spacing w:before="100" w:beforeAutospacing="1" w:after="100" w:afterAutospacing="1" w:line="360" w:lineRule="auto"/>
-        <w:outlineLvl w:val="2"/>
+        <w:spacing w:after="0" w:line="360" w:lineRule="auto"/>
+        <w:rPr>
+          <w:rFonts w:ascii="Times New Roman" w:eastAsia="宋体" w:hAnsi="Times New Roman" w:cs="Times New Roman"/>
+          <w:kern w:val="0"/>
+          <w:sz w:val="24"/>
+          <w14:ligatures w14:val="none"/>
+        </w:rPr>
+      </w:pPr>
+      <w:r>
         <w:rPr>
           <w:rFonts w:ascii="Times New Roman" w:eastAsia="宋体" w:hAnsi="Times New Roman" w:cs="Times New Roman"/>
           <w:b/>
           <w:bCs/>
           <w:kern w:val="0"/>
-          <w:sz w:val="24"/>
-          <w14:ligatures w14:val="none"/>
-        </w:rPr>
-      </w:pPr>
+          <w:sz w:val="36"/>
+          <w:szCs w:val="36"/>
+          <w14:ligatures w14:val="none"/>
+        </w:rPr>
+        <w:t xml:space="preserve">4 </w:t>
+      </w:r>
       <w:r>
         <w:rPr>
           <w:rFonts w:ascii="Times New Roman" w:eastAsia="宋体" w:hAnsi="Times New Roman" w:cs="Times New Roman"/>
           <w:b/>
           <w:bCs/>
           <w:kern w:val="0"/>
-          <w:sz w:val="24"/>
-          <w14:ligatures w14:val="none"/>
-        </w:rPr>
-        <w:t>Prototype Requirements</w:t>
+          <w:sz w:val="36"/>
+          <w:szCs w:val="36"/>
+          <w14:ligatures w14:val="none"/>
+        </w:rPr>
+        <w:t>Prototype Description / Requirements</w:t>
+      </w:r>
+    </w:p>
+    <w:p>
+      <w:pPr>
+        <w:widowControl/>
+        <w:spacing w:after="0" w:line="360" w:lineRule="auto"/>
+        <w:rPr>
+          <w:rFonts w:ascii="Times New Roman" w:eastAsia="宋体" w:hAnsi="Times New Roman" w:cs="Times New Roman"/>
+          <w:kern w:val="0"/>
+          <w:sz w:val="24"/>
+          <w14:ligatures w14:val="none"/>
+        </w:rPr>
+      </w:pPr>
+      <w:r>
+        <w:rPr>
+          <w:rFonts w:ascii="Times New Roman" w:eastAsia="宋体" w:hAnsi="Times New Roman" w:cs="Times New Roman"/>
+          <w:kern w:val="0"/>
+          <w:sz w:val="24"/>
+          <w14:ligatures w14:val="none"/>
+        </w:rPr>
+        <w:t>The prototype places the user in a first-person environment set on a small island with an ocean background. Users can move and rotate their view with the keyboard to simulate VR navigation, while the</w:t>
+      </w:r>
+      <w:r>
+        <w:rPr>
+          <w:rFonts w:ascii="Times New Roman" w:eastAsia="宋体" w:hAnsi="Times New Roman" w:cs="Times New Roman" w:hint="eastAsia"/>
+          <w:kern w:val="0"/>
+          <w:sz w:val="24"/>
+          <w14:ligatures w14:val="none"/>
+        </w:rPr>
+        <w:t xml:space="preserve"> PaintC</w:t>
+      </w:r>
+      <w:r>
+        <w:rPr>
+          <w:rFonts w:ascii="Times New Roman" w:eastAsia="宋体" w:hAnsi="Times New Roman" w:cs="Times New Roman"/>
+          <w:kern w:val="0"/>
+          <w:sz w:val="24"/>
+          <w14:ligatures w14:val="none"/>
+        </w:rPr>
+        <w:t>anvas can be panned and zoomed using the mouse. A canvas menu provides tool buttons including pen, eraser, close, reset, and clear, enabling basic drawing interactions. To prevent issues where the canvas becomes misplaced due to dragging or zooming, the prototype includes a forced reset function triggered by pressing “R,” which restores the canvas to its default position.</w:t>
+      </w:r>
+    </w:p>
+    <w:p>
+      <w:pPr>
+        <w:widowControl/>
+        <w:spacing w:after="0" w:line="360" w:lineRule="auto"/>
+        <w:rPr>
+          <w:rFonts w:ascii="Times New Roman" w:eastAsia="宋体" w:hAnsi="Times New Roman" w:cs="Times New Roman"/>
+          <w:kern w:val="0"/>
+          <w:sz w:val="24"/>
+          <w14:ligatures w14:val="none"/>
+        </w:rPr>
+      </w:pPr>
+    </w:p>
+    <w:p>
+      <w:pPr>
+        <w:widowControl/>
+        <w:spacing w:after="0" w:line="360" w:lineRule="auto"/>
+        <w:rPr>
+          <w:rFonts w:ascii="Times New Roman" w:eastAsia="宋体" w:hAnsi="Times New Roman" w:cs="Times New Roman"/>
+          <w:kern w:val="0"/>
+          <w:sz w:val="24"/>
+          <w14:ligatures w14:val="none"/>
+        </w:rPr>
+      </w:pPr>
+      <w:r>
+        <w:rPr>
+          <w:rFonts w:ascii="Times New Roman" w:eastAsia="宋体" w:hAnsi="Times New Roman" w:cs="Times New Roman"/>
+          <w:b/>
+          <w:bCs/>
+          <w:kern w:val="0"/>
+          <w:sz w:val="36"/>
+          <w:szCs w:val="36"/>
+          <w14:ligatures w14:val="none"/>
+        </w:rPr>
+        <w:t xml:space="preserve">5 </w:t>
+      </w:r>
+      <w:r>
+        <w:rPr>
+          <w:rFonts w:ascii="Times New Roman" w:eastAsia="宋体" w:hAnsi="Times New Roman" w:cs="Times New Roman"/>
+          <w:b/>
+          <w:bCs/>
+          <w:kern w:val="0"/>
+          <w:sz w:val="36"/>
+          <w:szCs w:val="36"/>
+          <w14:ligatures w14:val="none"/>
+        </w:rPr>
+        <w:t>Data Collection &amp; Success Criteria</w:t>
+      </w:r>
+    </w:p>
+    <w:p>
+      <w:pPr>
+        <w:pStyle w:val="a9"/>
+        <w:widowControl/>
+        <w:numPr>
+          <w:ilvl w:val="1"/>
+          <w:numId w:val="17"/>
+        </w:numPr>
+        <w:spacing w:before="100" w:beforeAutospacing="1" w:after="100" w:afterAutospacing="1" w:line="360" w:lineRule="auto"/>
+        <w:rPr>
+          <w:rFonts w:ascii="Times New Roman" w:eastAsia="宋体" w:hAnsi="Times New Roman" w:cs="Times New Roman"/>
+          <w:kern w:val="0"/>
+          <w:sz w:val="24"/>
+          <w14:ligatures w14:val="none"/>
+        </w:rPr>
+      </w:pPr>
+      <w:r>
+        <w:rPr>
+          <w:rFonts w:ascii="Times New Roman" w:eastAsia="宋体" w:hAnsi="Times New Roman" w:cs="Times New Roman"/>
+          <w:b/>
+          <w:bCs/>
+          <w:kern w:val="0"/>
+          <w:sz w:val="24"/>
+          <w14:ligatures w14:val="none"/>
+        </w:rPr>
+        <w:t>Data Collection</w:t>
       </w:r>
     </w:p>
     <w:p>
@@ -426,7 +748,7 @@
         <w:widowControl/>
         <w:numPr>
           <w:ilvl w:val="0"/>
-          <w:numId w:val="4"/>
+          <w:numId w:val="20"/>
         </w:numPr>
         <w:spacing w:before="100" w:beforeAutospacing="1" w:after="100" w:afterAutospacing="1" w:line="360" w:lineRule="auto"/>
         <w:rPr>
@@ -439,33 +761,22 @@
       <w:r>
         <w:rPr>
           <w:rFonts w:ascii="Times New Roman" w:eastAsia="宋体" w:hAnsi="Times New Roman" w:cs="Times New Roman"/>
-          <w:b/>
-          <w:bCs/>
-          <w:kern w:val="0"/>
-          <w:sz w:val="24"/>
-          <w14:ligatures w14:val="none"/>
-        </w:rPr>
-        <w:t xml:space="preserve">Core </w:t>
-      </w:r>
-      <w:r>
-        <w:rPr>
-          <w:rFonts w:ascii="Times New Roman" w:eastAsia="宋体" w:hAnsi="Times New Roman" w:cs="Times New Roman" w:hint="eastAsia"/>
-          <w:b/>
-          <w:bCs/>
-          <w:kern w:val="0"/>
-          <w:sz w:val="24"/>
-          <w14:ligatures w14:val="none"/>
-        </w:rPr>
-        <w:t>instructions</w:t>
-      </w:r>
-      <w:r>
-        <w:rPr>
-          <w:rFonts w:ascii="Times New Roman" w:eastAsia="宋体" w:hAnsi="Times New Roman" w:cs="Times New Roman"/>
-          <w:kern w:val="0"/>
-          <w:sz w:val="24"/>
-          <w14:ligatures w14:val="none"/>
-        </w:rPr>
-        <w:t>: Zoom, move, and reposition the canvas via gestures.</w:t>
+          <w:i/>
+          <w:iCs/>
+          <w:kern w:val="0"/>
+          <w:sz w:val="24"/>
+          <w14:ligatures w14:val="none"/>
+        </w:rPr>
+        <w:t>Quantitative:</w:t>
+      </w:r>
+      <w:r>
+        <w:rPr>
+          <w:rFonts w:ascii="Times New Roman" w:eastAsia="宋体" w:hAnsi="Times New Roman" w:cs="Times New Roman"/>
+          <w:kern w:val="0"/>
+          <w:sz w:val="24"/>
+          <w14:ligatures w14:val="none"/>
+        </w:rPr>
+        <w:t xml:space="preserve"> Task completion time, success rate (drawing, erasing, reset), number of errors (canvas disappearing, wrong button presses).</w:t>
       </w:r>
     </w:p>
     <w:p>
@@ -473,7 +784,7 @@
         <w:widowControl/>
         <w:numPr>
           <w:ilvl w:val="0"/>
-          <w:numId w:val="4"/>
+          <w:numId w:val="20"/>
         </w:numPr>
         <w:spacing w:before="100" w:beforeAutospacing="1" w:after="100" w:afterAutospacing="1" w:line="360" w:lineRule="auto"/>
         <w:rPr>
@@ -486,22 +797,50 @@
       <w:r>
         <w:rPr>
           <w:rFonts w:ascii="Times New Roman" w:eastAsia="宋体" w:hAnsi="Times New Roman" w:cs="Times New Roman"/>
+          <w:i/>
+          <w:iCs/>
+          <w:kern w:val="0"/>
+          <w:sz w:val="24"/>
+          <w14:ligatures w14:val="none"/>
+        </w:rPr>
+        <w:t>Qualitative:</w:t>
+      </w:r>
+      <w:r>
+        <w:rPr>
+          <w:rFonts w:ascii="Times New Roman" w:eastAsia="宋体" w:hAnsi="Times New Roman" w:cs="Times New Roman"/>
+          <w:kern w:val="0"/>
+          <w:sz w:val="24"/>
+          <w14:ligatures w14:val="none"/>
+        </w:rPr>
+        <w:t xml:space="preserve"> User comments (think-aloud), post-test short interview about tool usability and menu expectations, 1–5 satisfaction ratings.</w:t>
+      </w:r>
+    </w:p>
+    <w:p>
+      <w:pPr>
+        <w:pStyle w:val="a9"/>
+        <w:widowControl/>
+        <w:numPr>
+          <w:ilvl w:val="1"/>
+          <w:numId w:val="17"/>
+        </w:numPr>
+        <w:spacing w:before="100" w:beforeAutospacing="1" w:after="100" w:afterAutospacing="1" w:line="360" w:lineRule="auto"/>
+        <w:rPr>
+          <w:rFonts w:ascii="Times New Roman" w:eastAsia="宋体" w:hAnsi="Times New Roman" w:cs="Times New Roman"/>
+          <w:kern w:val="0"/>
+          <w:sz w:val="24"/>
+          <w14:ligatures w14:val="none"/>
+        </w:rPr>
+      </w:pPr>
+      <w:r>
+        <w:rPr>
+          <w:rFonts w:ascii="Times New Roman" w:eastAsia="宋体" w:hAnsi="Times New Roman" w:cs="Times New Roman"/>
           <w:b/>
           <w:bCs/>
           <w:kern w:val="0"/>
           <w:sz w:val="24"/>
           <w14:ligatures w14:val="none"/>
         </w:rPr>
-        <w:t>Menu system</w:t>
-      </w:r>
-      <w:r>
-        <w:rPr>
-          <w:rFonts w:ascii="Times New Roman" w:eastAsia="宋体" w:hAnsi="Times New Roman" w:cs="Times New Roman"/>
-          <w:kern w:val="0"/>
-          <w:sz w:val="24"/>
-          <w14:ligatures w14:val="none"/>
-        </w:rPr>
-        <w:t>: Left wrist menu for global functions, right wrist menu for creative tools, activated by raising the wrist or performing a specific gesture.</w:t>
+        <w:t>Success Criteria</w:t>
       </w:r>
     </w:p>
     <w:p>
@@ -509,7 +848,7 @@
         <w:widowControl/>
         <w:numPr>
           <w:ilvl w:val="0"/>
-          <w:numId w:val="4"/>
+          <w:numId w:val="21"/>
         </w:numPr>
         <w:spacing w:before="100" w:beforeAutospacing="1" w:after="100" w:afterAutospacing="1" w:line="360" w:lineRule="auto"/>
         <w:rPr>
@@ -522,22 +861,11 @@
       <w:r>
         <w:rPr>
           <w:rFonts w:ascii="Times New Roman" w:eastAsia="宋体" w:hAnsi="Times New Roman" w:cs="Times New Roman"/>
-          <w:b/>
-          <w:bCs/>
-          <w:kern w:val="0"/>
-          <w:sz w:val="24"/>
-          <w14:ligatures w14:val="none"/>
-        </w:rPr>
-        <w:t>Layer panel</w:t>
-      </w:r>
-      <w:r>
-        <w:rPr>
-          <w:rFonts w:ascii="Times New Roman" w:eastAsia="宋体" w:hAnsi="Times New Roman" w:cs="Times New Roman"/>
-          <w:kern w:val="0"/>
-          <w:sz w:val="24"/>
-          <w14:ligatures w14:val="none"/>
-        </w:rPr>
-        <w:t>: Floating cards that can be rearranged, merged, or hidden.</w:t>
+          <w:kern w:val="0"/>
+          <w:sz w:val="24"/>
+          <w14:ligatures w14:val="none"/>
+        </w:rPr>
+        <w:t>≥80% of participants complete all tasks successfully without external help.</w:t>
       </w:r>
     </w:p>
     <w:p>
@@ -545,7 +873,7 @@
         <w:widowControl/>
         <w:numPr>
           <w:ilvl w:val="0"/>
-          <w:numId w:val="4"/>
+          <w:numId w:val="21"/>
         </w:numPr>
         <w:spacing w:before="100" w:beforeAutospacing="1" w:after="100" w:afterAutospacing="1" w:line="360" w:lineRule="auto"/>
         <w:rPr>
@@ -558,78 +886,73 @@
       <w:r>
         <w:rPr>
           <w:rFonts w:ascii="Times New Roman" w:eastAsia="宋体" w:hAnsi="Times New Roman" w:cs="Times New Roman"/>
-          <w:b/>
-          <w:bCs/>
-          <w:kern w:val="0"/>
-          <w:sz w:val="24"/>
-          <w14:ligatures w14:val="none"/>
-        </w:rPr>
-        <w:lastRenderedPageBreak/>
-        <w:t>Visual feedback</w:t>
-      </w:r>
-      <w:r>
-        <w:rPr>
-          <w:rFonts w:ascii="Times New Roman" w:eastAsia="宋体" w:hAnsi="Times New Roman" w:cs="Times New Roman"/>
-          <w:kern w:val="0"/>
-          <w:sz w:val="24"/>
-          <w14:ligatures w14:val="none"/>
-        </w:rPr>
-        <w:t>: Clear indicators for menu activation and successful gesture recognition.</w:t>
+          <w:kern w:val="0"/>
+          <w:sz w:val="24"/>
+          <w14:ligatures w14:val="none"/>
+        </w:rPr>
+        <w:t>Average satisfaction rating ≥4/5.</w:t>
       </w:r>
     </w:p>
     <w:p>
       <w:pPr>
-        <w:widowControl/>
-        <w:spacing w:before="100" w:beforeAutospacing="1" w:after="100" w:afterAutospacing="1" w:line="360" w:lineRule="auto"/>
-        <w:rPr>
-          <w:rFonts w:ascii="Times New Roman" w:eastAsia="宋体" w:hAnsi="Times New Roman" w:cs="Times New Roman"/>
-          <w:b/>
-          <w:bCs/>
-          <w:kern w:val="0"/>
-          <w:sz w:val="24"/>
-          <w14:ligatures w14:val="none"/>
-        </w:rPr>
-      </w:pPr>
-      <w:r>
-        <w:rPr>
-          <w:rFonts w:ascii="Times New Roman" w:eastAsia="宋体" w:hAnsi="Times New Roman" w:cs="Times New Roman"/>
-          <w:b/>
-          <w:bCs/>
-          <w:kern w:val="0"/>
-          <w:sz w:val="24"/>
-          <w14:ligatures w14:val="none"/>
-        </w:rPr>
-        <w:t>Data Collection &amp; Success Criteria</w:t>
-      </w:r>
-    </w:p>
-    <w:p>
-      <w:pPr>
-        <w:pStyle w:val="a9"/>
         <w:widowControl/>
         <w:numPr>
           <w:ilvl w:val="0"/>
-          <w:numId w:val="9"/>
+          <w:numId w:val="21"/>
         </w:numPr>
         <w:spacing w:before="100" w:beforeAutospacing="1" w:after="100" w:afterAutospacing="1" w:line="360" w:lineRule="auto"/>
         <w:rPr>
           <w:rFonts w:ascii="Times New Roman" w:eastAsia="宋体" w:hAnsi="Times New Roman" w:cs="Times New Roman"/>
+          <w:kern w:val="0"/>
+          <w:sz w:val="24"/>
+          <w14:ligatures w14:val="none"/>
+        </w:rPr>
+      </w:pPr>
+      <w:r>
+        <w:rPr>
+          <w:rFonts w:ascii="Times New Roman" w:eastAsia="宋体" w:hAnsi="Times New Roman" w:cs="Times New Roman"/>
+          <w:kern w:val="0"/>
+          <w:sz w:val="24"/>
+          <w14:ligatures w14:val="none"/>
+        </w:rPr>
+        <w:t>Users express clear opinions about how canvas menu works and whether a wrist menu would improve workflow.</w:t>
+      </w:r>
+    </w:p>
+    <w:p>
+      <w:pPr>
+        <w:widowControl/>
+        <w:spacing w:after="0" w:line="360" w:lineRule="auto"/>
+        <w:rPr>
+          <w:rFonts w:ascii="Times New Roman" w:eastAsia="宋体" w:hAnsi="Times New Roman" w:cs="Times New Roman"/>
+          <w:kern w:val="0"/>
+          <w:sz w:val="24"/>
+          <w14:ligatures w14:val="none"/>
+        </w:rPr>
+      </w:pPr>
+      <w:r>
+        <w:rPr>
+          <w:rFonts w:ascii="Times New Roman" w:eastAsia="宋体" w:hAnsi="Times New Roman" w:cs="Times New Roman"/>
           <w:b/>
           <w:bCs/>
           <w:kern w:val="0"/>
-          <w:sz w:val="24"/>
-          <w14:ligatures w14:val="none"/>
-        </w:rPr>
-      </w:pPr>
+          <w:sz w:val="36"/>
+          <w:szCs w:val="36"/>
+          <w14:ligatures w14:val="none"/>
+        </w:rPr>
+        <w:lastRenderedPageBreak/>
+        <w:t xml:space="preserve">6 </w:t>
+      </w:r>
       <w:r>
         <w:rPr>
           <w:rFonts w:ascii="Times New Roman" w:eastAsia="宋体" w:hAnsi="Times New Roman" w:cs="Times New Roman"/>
           <w:b/>
           <w:bCs/>
           <w:kern w:val="0"/>
-          <w:sz w:val="24"/>
-          <w14:ligatures w14:val="none"/>
-        </w:rPr>
-        <w:t>Data collection:</w:t>
+          <w:sz w:val="36"/>
+          <w:szCs w:val="36"/>
+          <w14:ligatures w14:val="none"/>
+        </w:rPr>
+        <w:t>Testing Setup</w:t>
       </w:r>
     </w:p>
     <w:p>
@@ -637,7 +960,7 @@
         <w:widowControl/>
         <w:numPr>
           <w:ilvl w:val="0"/>
-          <w:numId w:val="4"/>
+          <w:numId w:val="22"/>
         </w:numPr>
         <w:spacing w:before="100" w:beforeAutospacing="1" w:after="100" w:afterAutospacing="1" w:line="360" w:lineRule="auto"/>
         <w:rPr>
@@ -654,7 +977,7 @@
           <w:sz w:val="24"/>
           <w14:ligatures w14:val="none"/>
         </w:rPr>
-        <w:t>Quantitative: Task completion time, success rate, gesture recognition accuracy.</w:t>
+        <w:t>Unity prototype running on laptop with mouse and keyboard.</w:t>
       </w:r>
     </w:p>
     <w:p>
@@ -662,7 +985,7 @@
         <w:widowControl/>
         <w:numPr>
           <w:ilvl w:val="0"/>
-          <w:numId w:val="4"/>
+          <w:numId w:val="22"/>
         </w:numPr>
         <w:spacing w:before="100" w:beforeAutospacing="1" w:after="100" w:afterAutospacing="1" w:line="360" w:lineRule="auto"/>
         <w:rPr>
@@ -679,37 +1002,68 @@
           <w:sz w:val="24"/>
           <w14:ligatures w14:val="none"/>
         </w:rPr>
-        <w:t>Qualitative: Comments during the task, post-test interviews, and 1–5 satisfaction ratings.</w:t>
+        <w:t>Stable testing environment (quiet room, screen recording optional).</w:t>
       </w:r>
     </w:p>
     <w:p>
       <w:pPr>
-        <w:pStyle w:val="a9"/>
         <w:widowControl/>
         <w:numPr>
           <w:ilvl w:val="0"/>
-          <w:numId w:val="9"/>
+          <w:numId w:val="22"/>
         </w:numPr>
         <w:spacing w:before="100" w:beforeAutospacing="1" w:after="100" w:afterAutospacing="1" w:line="360" w:lineRule="auto"/>
         <w:rPr>
           <w:rFonts w:ascii="Times New Roman" w:eastAsia="宋体" w:hAnsi="Times New Roman" w:cs="Times New Roman"/>
+          <w:kern w:val="0"/>
+          <w:sz w:val="24"/>
+          <w14:ligatures w14:val="none"/>
+        </w:rPr>
+      </w:pPr>
+      <w:r>
+        <w:rPr>
+          <w:rFonts w:ascii="Times New Roman" w:eastAsia="宋体" w:hAnsi="Times New Roman" w:cs="Times New Roman"/>
+          <w:kern w:val="0"/>
+          <w:sz w:val="24"/>
+          <w14:ligatures w14:val="none"/>
+        </w:rPr>
+        <w:t>Researcher available to explain controls and record observations.</w:t>
+      </w:r>
+    </w:p>
+    <w:p>
+      <w:pPr>
+        <w:widowControl/>
+        <w:spacing w:after="0" w:line="360" w:lineRule="auto"/>
+        <w:rPr>
+          <w:rFonts w:ascii="Times New Roman" w:eastAsia="宋体" w:hAnsi="Times New Roman" w:cs="Times New Roman"/>
+          <w:kern w:val="0"/>
+          <w:sz w:val="24"/>
+          <w14:ligatures w14:val="none"/>
+        </w:rPr>
+      </w:pPr>
+      <w:r>
+        <w:rPr>
+          <w:rFonts w:ascii="Times New Roman" w:eastAsia="宋体" w:hAnsi="Times New Roman" w:cs="Times New Roman"/>
           <w:b/>
           <w:bCs/>
           <w:kern w:val="0"/>
-          <w:sz w:val="24"/>
-          <w14:ligatures w14:val="none"/>
-        </w:rPr>
-      </w:pPr>
+          <w:sz w:val="36"/>
+          <w:szCs w:val="36"/>
+          <w14:ligatures w14:val="none"/>
+        </w:rPr>
+        <w:t xml:space="preserve">7 </w:t>
+      </w:r>
       <w:r>
         <w:rPr>
           <w:rFonts w:ascii="Times New Roman" w:eastAsia="宋体" w:hAnsi="Times New Roman" w:cs="Times New Roman"/>
           <w:b/>
           <w:bCs/>
           <w:kern w:val="0"/>
-          <w:sz w:val="24"/>
-          <w14:ligatures w14:val="none"/>
-        </w:rPr>
-        <w:t>Success criteria:</w:t>
+          <w:sz w:val="36"/>
+          <w:szCs w:val="36"/>
+          <w14:ligatures w14:val="none"/>
+        </w:rPr>
+        <w:t>Testing Process (5–7 min per participant)</w:t>
       </w:r>
     </w:p>
     <w:p>
@@ -717,7 +1071,7 @@
         <w:widowControl/>
         <w:numPr>
           <w:ilvl w:val="0"/>
-          <w:numId w:val="9"/>
+          <w:numId w:val="23"/>
         </w:numPr>
         <w:spacing w:before="100" w:beforeAutospacing="1" w:after="100" w:afterAutospacing="1" w:line="360" w:lineRule="auto"/>
         <w:rPr>
@@ -730,11 +1084,22 @@
       <w:r>
         <w:rPr>
           <w:rFonts w:ascii="Times New Roman" w:eastAsia="宋体" w:hAnsi="Times New Roman" w:cs="Times New Roman"/>
-          <w:kern w:val="0"/>
-          <w:sz w:val="24"/>
-          <w14:ligatures w14:val="none"/>
-        </w:rPr>
-        <w:t>At least 80% of participants finish all tasks successfully on their first try.</w:t>
+          <w:b/>
+          <w:bCs/>
+          <w:kern w:val="0"/>
+          <w:sz w:val="24"/>
+          <w14:ligatures w14:val="none"/>
+        </w:rPr>
+        <w:t>Introduction &amp; consent</w:t>
+      </w:r>
+      <w:r>
+        <w:rPr>
+          <w:rFonts w:ascii="Times New Roman" w:eastAsia="宋体" w:hAnsi="Times New Roman" w:cs="Times New Roman"/>
+          <w:kern w:val="0"/>
+          <w:sz w:val="24"/>
+          <w14:ligatures w14:val="none"/>
+        </w:rPr>
+        <w:t xml:space="preserve"> (30 sec): Explain purpose, assure participants they are testing the prototype—not themselves.</w:t>
       </w:r>
     </w:p>
     <w:p>
@@ -742,7 +1107,7 @@
         <w:widowControl/>
         <w:numPr>
           <w:ilvl w:val="0"/>
-          <w:numId w:val="9"/>
+          <w:numId w:val="23"/>
         </w:numPr>
         <w:spacing w:before="100" w:beforeAutospacing="1" w:after="100" w:afterAutospacing="1" w:line="360" w:lineRule="auto"/>
         <w:rPr>
@@ -755,11 +1120,22 @@
       <w:r>
         <w:rPr>
           <w:rFonts w:ascii="Times New Roman" w:eastAsia="宋体" w:hAnsi="Times New Roman" w:cs="Times New Roman"/>
-          <w:kern w:val="0"/>
-          <w:sz w:val="24"/>
-          <w14:ligatures w14:val="none"/>
-        </w:rPr>
-        <w:t>Average satisfaction score is 4 out of 5 or higher.</w:t>
+          <w:b/>
+          <w:bCs/>
+          <w:kern w:val="0"/>
+          <w:sz w:val="24"/>
+          <w14:ligatures w14:val="none"/>
+        </w:rPr>
+        <w:t>Warm-up &amp; controls demo</w:t>
+      </w:r>
+      <w:r>
+        <w:rPr>
+          <w:rFonts w:ascii="Times New Roman" w:eastAsia="宋体" w:hAnsi="Times New Roman" w:cs="Times New Roman"/>
+          <w:kern w:val="0"/>
+          <w:sz w:val="24"/>
+          <w14:ligatures w14:val="none"/>
+        </w:rPr>
+        <w:t xml:space="preserve"> (30 sec): Show how to move view, zoom/pan canvas, and use menu buttons.</w:t>
       </w:r>
     </w:p>
     <w:p>
@@ -767,7 +1143,7 @@
         <w:widowControl/>
         <w:numPr>
           <w:ilvl w:val="0"/>
-          <w:numId w:val="9"/>
+          <w:numId w:val="23"/>
         </w:numPr>
         <w:spacing w:before="100" w:beforeAutospacing="1" w:after="100" w:afterAutospacing="1" w:line="360" w:lineRule="auto"/>
         <w:rPr>
@@ -780,31 +1156,22 @@
       <w:r>
         <w:rPr>
           <w:rFonts w:ascii="Times New Roman" w:eastAsia="宋体" w:hAnsi="Times New Roman" w:cs="Times New Roman"/>
-          <w:kern w:val="0"/>
-          <w:sz w:val="24"/>
-          <w14:ligatures w14:val="none"/>
-        </w:rPr>
-        <w:t xml:space="preserve">Most participants give positive feedback about the menu layout and gesture </w:t>
-      </w:r>
-      <w:proofErr w:type="gramStart"/>
-      <w:r>
-        <w:rPr>
-          <w:rFonts w:ascii="Times New Roman" w:eastAsia="宋体" w:hAnsi="Times New Roman" w:cs="Times New Roman"/>
-          <w:kern w:val="0"/>
-          <w:sz w:val="24"/>
-          <w14:ligatures w14:val="none"/>
-        </w:rPr>
-        <w:t>controls, and</w:t>
-      </w:r>
-      <w:proofErr w:type="gramEnd"/>
-      <w:r>
-        <w:rPr>
-          <w:rFonts w:ascii="Times New Roman" w:eastAsia="宋体" w:hAnsi="Times New Roman" w:cs="Times New Roman"/>
-          <w:kern w:val="0"/>
-          <w:sz w:val="24"/>
-          <w14:ligatures w14:val="none"/>
-        </w:rPr>
-        <w:t xml:space="preserve"> can clearly explain what they liked and what could be improved.</w:t>
+          <w:b/>
+          <w:bCs/>
+          <w:kern w:val="0"/>
+          <w:sz w:val="24"/>
+          <w14:ligatures w14:val="none"/>
+        </w:rPr>
+        <w:t>Task execution</w:t>
+      </w:r>
+      <w:r>
+        <w:rPr>
+          <w:rFonts w:ascii="Times New Roman" w:eastAsia="宋体" w:hAnsi="Times New Roman" w:cs="Times New Roman"/>
+          <w:kern w:val="0"/>
+          <w:sz w:val="24"/>
+          <w14:ligatures w14:val="none"/>
+        </w:rPr>
+        <w:t xml:space="preserve"> (3–4 min): Participants perform the three assigned tasks.</w:t>
       </w:r>
     </w:p>
     <w:p>
@@ -812,7 +1179,7 @@
         <w:widowControl/>
         <w:numPr>
           <w:ilvl w:val="0"/>
-          <w:numId w:val="9"/>
+          <w:numId w:val="23"/>
         </w:numPr>
         <w:spacing w:before="100" w:beforeAutospacing="1" w:after="100" w:afterAutospacing="1" w:line="360" w:lineRule="auto"/>
         <w:rPr>
@@ -820,6 +1187,34 @@
           <w:kern w:val="0"/>
           <w:sz w:val="24"/>
           <w14:ligatures w14:val="none"/>
+        </w:rPr>
+      </w:pPr>
+      <w:r>
+        <w:rPr>
+          <w:rFonts w:ascii="Times New Roman" w:eastAsia="宋体" w:hAnsi="Times New Roman" w:cs="Times New Roman"/>
+          <w:b/>
+          <w:bCs/>
+          <w:kern w:val="0"/>
+          <w:sz w:val="24"/>
+          <w14:ligatures w14:val="none"/>
+        </w:rPr>
+        <w:t>Debrief &amp; interview</w:t>
+      </w:r>
+      <w:r>
+        <w:rPr>
+          <w:rFonts w:ascii="Times New Roman" w:eastAsia="宋体" w:hAnsi="Times New Roman" w:cs="Times New Roman"/>
+          <w:kern w:val="0"/>
+          <w:sz w:val="24"/>
+          <w14:ligatures w14:val="none"/>
+        </w:rPr>
+        <w:t xml:space="preserve"> (1–2 min): Ask about usability, frustrations, and whether they would prefer a wrist menu in XR.</w:t>
+      </w:r>
+    </w:p>
+    <w:p>
+      <w:pPr>
+        <w:spacing w:line="360" w:lineRule="auto"/>
+        <w:rPr>
+          <w:rFonts w:ascii="Times New Roman" w:hAnsi="Times New Roman" w:cs="Times New Roman"/>
         </w:rPr>
       </w:pPr>
     </w:p>
@@ -1130,6 +1525,155 @@
     </w:lvl>
   </w:abstractNum>
   <w:abstractNum w:abstractNumId="2" w15:restartNumberingAfterBreak="0">
+    <w:nsid w:val="1E50272E"/>
+    <w:multiLevelType w:val="multilevel"/>
+    <w:tmpl w:val="7288707A"/>
+    <w:lvl w:ilvl="0">
+      <w:start w:val="1"/>
+      <w:numFmt w:val="bullet"/>
+      <w:lvlText w:val=""/>
+      <w:lvlJc w:val="left"/>
+      <w:pPr>
+        <w:tabs>
+          <w:tab w:val="num" w:pos="720"/>
+        </w:tabs>
+        <w:ind w:left="720" w:hanging="360"/>
+      </w:pPr>
+      <w:rPr>
+        <w:rFonts w:ascii="Symbol" w:hAnsi="Symbol" w:hint="default"/>
+        <w:sz w:val="20"/>
+      </w:rPr>
+    </w:lvl>
+    <w:lvl w:ilvl="1" w:tentative="1">
+      <w:start w:val="1"/>
+      <w:numFmt w:val="bullet"/>
+      <w:lvlText w:val="o"/>
+      <w:lvlJc w:val="left"/>
+      <w:pPr>
+        <w:tabs>
+          <w:tab w:val="num" w:pos="1440"/>
+        </w:tabs>
+        <w:ind w:left="1440" w:hanging="360"/>
+      </w:pPr>
+      <w:rPr>
+        <w:rFonts w:ascii="Courier New" w:hAnsi="Courier New" w:hint="default"/>
+        <w:sz w:val="20"/>
+      </w:rPr>
+    </w:lvl>
+    <w:lvl w:ilvl="2" w:tentative="1">
+      <w:start w:val="1"/>
+      <w:numFmt w:val="bullet"/>
+      <w:lvlText w:val=""/>
+      <w:lvlJc w:val="left"/>
+      <w:pPr>
+        <w:tabs>
+          <w:tab w:val="num" w:pos="2160"/>
+        </w:tabs>
+        <w:ind w:left="2160" w:hanging="360"/>
+      </w:pPr>
+      <w:rPr>
+        <w:rFonts w:ascii="Wingdings" w:hAnsi="Wingdings" w:hint="default"/>
+        <w:sz w:val="20"/>
+      </w:rPr>
+    </w:lvl>
+    <w:lvl w:ilvl="3" w:tentative="1">
+      <w:start w:val="1"/>
+      <w:numFmt w:val="bullet"/>
+      <w:lvlText w:val=""/>
+      <w:lvlJc w:val="left"/>
+      <w:pPr>
+        <w:tabs>
+          <w:tab w:val="num" w:pos="2880"/>
+        </w:tabs>
+        <w:ind w:left="2880" w:hanging="360"/>
+      </w:pPr>
+      <w:rPr>
+        <w:rFonts w:ascii="Wingdings" w:hAnsi="Wingdings" w:hint="default"/>
+        <w:sz w:val="20"/>
+      </w:rPr>
+    </w:lvl>
+    <w:lvl w:ilvl="4" w:tentative="1">
+      <w:start w:val="1"/>
+      <w:numFmt w:val="bullet"/>
+      <w:lvlText w:val=""/>
+      <w:lvlJc w:val="left"/>
+      <w:pPr>
+        <w:tabs>
+          <w:tab w:val="num" w:pos="3600"/>
+        </w:tabs>
+        <w:ind w:left="3600" w:hanging="360"/>
+      </w:pPr>
+      <w:rPr>
+        <w:rFonts w:ascii="Wingdings" w:hAnsi="Wingdings" w:hint="default"/>
+        <w:sz w:val="20"/>
+      </w:rPr>
+    </w:lvl>
+    <w:lvl w:ilvl="5" w:tentative="1">
+      <w:start w:val="1"/>
+      <w:numFmt w:val="bullet"/>
+      <w:lvlText w:val=""/>
+      <w:lvlJc w:val="left"/>
+      <w:pPr>
+        <w:tabs>
+          <w:tab w:val="num" w:pos="4320"/>
+        </w:tabs>
+        <w:ind w:left="4320" w:hanging="360"/>
+      </w:pPr>
+      <w:rPr>
+        <w:rFonts w:ascii="Wingdings" w:hAnsi="Wingdings" w:hint="default"/>
+        <w:sz w:val="20"/>
+      </w:rPr>
+    </w:lvl>
+    <w:lvl w:ilvl="6" w:tentative="1">
+      <w:start w:val="1"/>
+      <w:numFmt w:val="bullet"/>
+      <w:lvlText w:val=""/>
+      <w:lvlJc w:val="left"/>
+      <w:pPr>
+        <w:tabs>
+          <w:tab w:val="num" w:pos="5040"/>
+        </w:tabs>
+        <w:ind w:left="5040" w:hanging="360"/>
+      </w:pPr>
+      <w:rPr>
+        <w:rFonts w:ascii="Wingdings" w:hAnsi="Wingdings" w:hint="default"/>
+        <w:sz w:val="20"/>
+      </w:rPr>
+    </w:lvl>
+    <w:lvl w:ilvl="7" w:tentative="1">
+      <w:start w:val="1"/>
+      <w:numFmt w:val="bullet"/>
+      <w:lvlText w:val=""/>
+      <w:lvlJc w:val="left"/>
+      <w:pPr>
+        <w:tabs>
+          <w:tab w:val="num" w:pos="5760"/>
+        </w:tabs>
+        <w:ind w:left="5760" w:hanging="360"/>
+      </w:pPr>
+      <w:rPr>
+        <w:rFonts w:ascii="Wingdings" w:hAnsi="Wingdings" w:hint="default"/>
+        <w:sz w:val="20"/>
+      </w:rPr>
+    </w:lvl>
+    <w:lvl w:ilvl="8" w:tentative="1">
+      <w:start w:val="1"/>
+      <w:numFmt w:val="bullet"/>
+      <w:lvlText w:val=""/>
+      <w:lvlJc w:val="left"/>
+      <w:pPr>
+        <w:tabs>
+          <w:tab w:val="num" w:pos="6480"/>
+        </w:tabs>
+        <w:ind w:left="6480" w:hanging="360"/>
+      </w:pPr>
+      <w:rPr>
+        <w:rFonts w:ascii="Wingdings" w:hAnsi="Wingdings" w:hint="default"/>
+        <w:sz w:val="20"/>
+      </w:rPr>
+    </w:lvl>
+  </w:abstractNum>
+  <w:abstractNum w:abstractNumId="3" w15:restartNumberingAfterBreak="0">
     <w:nsid w:val="1FD86092"/>
     <w:multiLevelType w:val="multilevel"/>
     <w:tmpl w:val="232E27BC"/>
@@ -1278,7 +1822,7 @@
       </w:rPr>
     </w:lvl>
   </w:abstractNum>
-  <w:abstractNum w:abstractNumId="3" w15:restartNumberingAfterBreak="0">
+  <w:abstractNum w:abstractNumId="4" w15:restartNumberingAfterBreak="0">
     <w:nsid w:val="21421073"/>
     <w:multiLevelType w:val="multilevel"/>
     <w:tmpl w:val="578E531E"/>
@@ -1427,7 +1971,567 @@
       </w:rPr>
     </w:lvl>
   </w:abstractNum>
-  <w:abstractNum w:abstractNumId="4" w15:restartNumberingAfterBreak="0">
+  <w:abstractNum w:abstractNumId="5" w15:restartNumberingAfterBreak="0">
+    <w:nsid w:val="25DD5068"/>
+    <w:multiLevelType w:val="multilevel"/>
+    <w:tmpl w:val="D64A5A4A"/>
+    <w:lvl w:ilvl="0">
+      <w:start w:val="1"/>
+      <w:numFmt w:val="decimal"/>
+      <w:lvlText w:val="%1."/>
+      <w:lvlJc w:val="left"/>
+      <w:pPr>
+        <w:tabs>
+          <w:tab w:val="num" w:pos="720"/>
+        </w:tabs>
+        <w:ind w:left="720" w:hanging="360"/>
+      </w:pPr>
+    </w:lvl>
+    <w:lvl w:ilvl="1" w:tentative="1">
+      <w:start w:val="1"/>
+      <w:numFmt w:val="decimal"/>
+      <w:lvlText w:val="%2."/>
+      <w:lvlJc w:val="left"/>
+      <w:pPr>
+        <w:tabs>
+          <w:tab w:val="num" w:pos="1440"/>
+        </w:tabs>
+        <w:ind w:left="1440" w:hanging="360"/>
+      </w:pPr>
+    </w:lvl>
+    <w:lvl w:ilvl="2" w:tentative="1">
+      <w:start w:val="1"/>
+      <w:numFmt w:val="decimal"/>
+      <w:lvlText w:val="%3."/>
+      <w:lvlJc w:val="left"/>
+      <w:pPr>
+        <w:tabs>
+          <w:tab w:val="num" w:pos="2160"/>
+        </w:tabs>
+        <w:ind w:left="2160" w:hanging="360"/>
+      </w:pPr>
+    </w:lvl>
+    <w:lvl w:ilvl="3" w:tentative="1">
+      <w:start w:val="1"/>
+      <w:numFmt w:val="decimal"/>
+      <w:lvlText w:val="%4."/>
+      <w:lvlJc w:val="left"/>
+      <w:pPr>
+        <w:tabs>
+          <w:tab w:val="num" w:pos="2880"/>
+        </w:tabs>
+        <w:ind w:left="2880" w:hanging="360"/>
+      </w:pPr>
+    </w:lvl>
+    <w:lvl w:ilvl="4" w:tentative="1">
+      <w:start w:val="1"/>
+      <w:numFmt w:val="decimal"/>
+      <w:lvlText w:val="%5."/>
+      <w:lvlJc w:val="left"/>
+      <w:pPr>
+        <w:tabs>
+          <w:tab w:val="num" w:pos="3600"/>
+        </w:tabs>
+        <w:ind w:left="3600" w:hanging="360"/>
+      </w:pPr>
+    </w:lvl>
+    <w:lvl w:ilvl="5" w:tentative="1">
+      <w:start w:val="1"/>
+      <w:numFmt w:val="decimal"/>
+      <w:lvlText w:val="%6."/>
+      <w:lvlJc w:val="left"/>
+      <w:pPr>
+        <w:tabs>
+          <w:tab w:val="num" w:pos="4320"/>
+        </w:tabs>
+        <w:ind w:left="4320" w:hanging="360"/>
+      </w:pPr>
+    </w:lvl>
+    <w:lvl w:ilvl="6" w:tentative="1">
+      <w:start w:val="1"/>
+      <w:numFmt w:val="decimal"/>
+      <w:lvlText w:val="%7."/>
+      <w:lvlJc w:val="left"/>
+      <w:pPr>
+        <w:tabs>
+          <w:tab w:val="num" w:pos="5040"/>
+        </w:tabs>
+        <w:ind w:left="5040" w:hanging="360"/>
+      </w:pPr>
+    </w:lvl>
+    <w:lvl w:ilvl="7" w:tentative="1">
+      <w:start w:val="1"/>
+      <w:numFmt w:val="decimal"/>
+      <w:lvlText w:val="%8."/>
+      <w:lvlJc w:val="left"/>
+      <w:pPr>
+        <w:tabs>
+          <w:tab w:val="num" w:pos="5760"/>
+        </w:tabs>
+        <w:ind w:left="5760" w:hanging="360"/>
+      </w:pPr>
+    </w:lvl>
+    <w:lvl w:ilvl="8" w:tentative="1">
+      <w:start w:val="1"/>
+      <w:numFmt w:val="decimal"/>
+      <w:lvlText w:val="%9."/>
+      <w:lvlJc w:val="left"/>
+      <w:pPr>
+        <w:tabs>
+          <w:tab w:val="num" w:pos="6480"/>
+        </w:tabs>
+        <w:ind w:left="6480" w:hanging="360"/>
+      </w:pPr>
+    </w:lvl>
+  </w:abstractNum>
+  <w:abstractNum w:abstractNumId="6" w15:restartNumberingAfterBreak="0">
+    <w:nsid w:val="2BE34EE4"/>
+    <w:multiLevelType w:val="multilevel"/>
+    <w:tmpl w:val="8870B760"/>
+    <w:lvl w:ilvl="0">
+      <w:start w:val="1"/>
+      <w:numFmt w:val="bullet"/>
+      <w:lvlText w:val=""/>
+      <w:lvlJc w:val="left"/>
+      <w:pPr>
+        <w:tabs>
+          <w:tab w:val="num" w:pos="720"/>
+        </w:tabs>
+        <w:ind w:left="720" w:hanging="360"/>
+      </w:pPr>
+      <w:rPr>
+        <w:rFonts w:ascii="Symbol" w:hAnsi="Symbol" w:hint="default"/>
+        <w:sz w:val="20"/>
+      </w:rPr>
+    </w:lvl>
+    <w:lvl w:ilvl="1" w:tentative="1">
+      <w:start w:val="1"/>
+      <w:numFmt w:val="bullet"/>
+      <w:lvlText w:val="o"/>
+      <w:lvlJc w:val="left"/>
+      <w:pPr>
+        <w:tabs>
+          <w:tab w:val="num" w:pos="1440"/>
+        </w:tabs>
+        <w:ind w:left="1440" w:hanging="360"/>
+      </w:pPr>
+      <w:rPr>
+        <w:rFonts w:ascii="Courier New" w:hAnsi="Courier New" w:hint="default"/>
+        <w:sz w:val="20"/>
+      </w:rPr>
+    </w:lvl>
+    <w:lvl w:ilvl="2" w:tentative="1">
+      <w:start w:val="1"/>
+      <w:numFmt w:val="bullet"/>
+      <w:lvlText w:val=""/>
+      <w:lvlJc w:val="left"/>
+      <w:pPr>
+        <w:tabs>
+          <w:tab w:val="num" w:pos="2160"/>
+        </w:tabs>
+        <w:ind w:left="2160" w:hanging="360"/>
+      </w:pPr>
+      <w:rPr>
+        <w:rFonts w:ascii="Wingdings" w:hAnsi="Wingdings" w:hint="default"/>
+        <w:sz w:val="20"/>
+      </w:rPr>
+    </w:lvl>
+    <w:lvl w:ilvl="3" w:tentative="1">
+      <w:start w:val="1"/>
+      <w:numFmt w:val="bullet"/>
+      <w:lvlText w:val=""/>
+      <w:lvlJc w:val="left"/>
+      <w:pPr>
+        <w:tabs>
+          <w:tab w:val="num" w:pos="2880"/>
+        </w:tabs>
+        <w:ind w:left="2880" w:hanging="360"/>
+      </w:pPr>
+      <w:rPr>
+        <w:rFonts w:ascii="Wingdings" w:hAnsi="Wingdings" w:hint="default"/>
+        <w:sz w:val="20"/>
+      </w:rPr>
+    </w:lvl>
+    <w:lvl w:ilvl="4" w:tentative="1">
+      <w:start w:val="1"/>
+      <w:numFmt w:val="bullet"/>
+      <w:lvlText w:val=""/>
+      <w:lvlJc w:val="left"/>
+      <w:pPr>
+        <w:tabs>
+          <w:tab w:val="num" w:pos="3600"/>
+        </w:tabs>
+        <w:ind w:left="3600" w:hanging="360"/>
+      </w:pPr>
+      <w:rPr>
+        <w:rFonts w:ascii="Wingdings" w:hAnsi="Wingdings" w:hint="default"/>
+        <w:sz w:val="20"/>
+      </w:rPr>
+    </w:lvl>
+    <w:lvl w:ilvl="5" w:tentative="1">
+      <w:start w:val="1"/>
+      <w:numFmt w:val="bullet"/>
+      <w:lvlText w:val=""/>
+      <w:lvlJc w:val="left"/>
+      <w:pPr>
+        <w:tabs>
+          <w:tab w:val="num" w:pos="4320"/>
+        </w:tabs>
+        <w:ind w:left="4320" w:hanging="360"/>
+      </w:pPr>
+      <w:rPr>
+        <w:rFonts w:ascii="Wingdings" w:hAnsi="Wingdings" w:hint="default"/>
+        <w:sz w:val="20"/>
+      </w:rPr>
+    </w:lvl>
+    <w:lvl w:ilvl="6" w:tentative="1">
+      <w:start w:val="1"/>
+      <w:numFmt w:val="bullet"/>
+      <w:lvlText w:val=""/>
+      <w:lvlJc w:val="left"/>
+      <w:pPr>
+        <w:tabs>
+          <w:tab w:val="num" w:pos="5040"/>
+        </w:tabs>
+        <w:ind w:left="5040" w:hanging="360"/>
+      </w:pPr>
+      <w:rPr>
+        <w:rFonts w:ascii="Wingdings" w:hAnsi="Wingdings" w:hint="default"/>
+        <w:sz w:val="20"/>
+      </w:rPr>
+    </w:lvl>
+    <w:lvl w:ilvl="7" w:tentative="1">
+      <w:start w:val="1"/>
+      <w:numFmt w:val="bullet"/>
+      <w:lvlText w:val=""/>
+      <w:lvlJc w:val="left"/>
+      <w:pPr>
+        <w:tabs>
+          <w:tab w:val="num" w:pos="5760"/>
+        </w:tabs>
+        <w:ind w:left="5760" w:hanging="360"/>
+      </w:pPr>
+      <w:rPr>
+        <w:rFonts w:ascii="Wingdings" w:hAnsi="Wingdings" w:hint="default"/>
+        <w:sz w:val="20"/>
+      </w:rPr>
+    </w:lvl>
+    <w:lvl w:ilvl="8" w:tentative="1">
+      <w:start w:val="1"/>
+      <w:numFmt w:val="bullet"/>
+      <w:lvlText w:val=""/>
+      <w:lvlJc w:val="left"/>
+      <w:pPr>
+        <w:tabs>
+          <w:tab w:val="num" w:pos="6480"/>
+        </w:tabs>
+        <w:ind w:left="6480" w:hanging="360"/>
+      </w:pPr>
+      <w:rPr>
+        <w:rFonts w:ascii="Wingdings" w:hAnsi="Wingdings" w:hint="default"/>
+        <w:sz w:val="20"/>
+      </w:rPr>
+    </w:lvl>
+  </w:abstractNum>
+  <w:abstractNum w:abstractNumId="7" w15:restartNumberingAfterBreak="0">
+    <w:nsid w:val="2F965518"/>
+    <w:multiLevelType w:val="multilevel"/>
+    <w:tmpl w:val="8C227A7E"/>
+    <w:lvl w:ilvl="0">
+      <w:start w:val="1"/>
+      <w:numFmt w:val="bullet"/>
+      <w:lvlText w:val=""/>
+      <w:lvlJc w:val="left"/>
+      <w:pPr>
+        <w:tabs>
+          <w:tab w:val="num" w:pos="720"/>
+        </w:tabs>
+        <w:ind w:left="720" w:hanging="360"/>
+      </w:pPr>
+      <w:rPr>
+        <w:rFonts w:ascii="Symbol" w:hAnsi="Symbol" w:hint="default"/>
+        <w:sz w:val="20"/>
+      </w:rPr>
+    </w:lvl>
+    <w:lvl w:ilvl="1" w:tentative="1">
+      <w:start w:val="1"/>
+      <w:numFmt w:val="bullet"/>
+      <w:lvlText w:val="o"/>
+      <w:lvlJc w:val="left"/>
+      <w:pPr>
+        <w:tabs>
+          <w:tab w:val="num" w:pos="1440"/>
+        </w:tabs>
+        <w:ind w:left="1440" w:hanging="360"/>
+      </w:pPr>
+      <w:rPr>
+        <w:rFonts w:ascii="Courier New" w:hAnsi="Courier New" w:hint="default"/>
+        <w:sz w:val="20"/>
+      </w:rPr>
+    </w:lvl>
+    <w:lvl w:ilvl="2" w:tentative="1">
+      <w:start w:val="1"/>
+      <w:numFmt w:val="bullet"/>
+      <w:lvlText w:val=""/>
+      <w:lvlJc w:val="left"/>
+      <w:pPr>
+        <w:tabs>
+          <w:tab w:val="num" w:pos="2160"/>
+        </w:tabs>
+        <w:ind w:left="2160" w:hanging="360"/>
+      </w:pPr>
+      <w:rPr>
+        <w:rFonts w:ascii="Wingdings" w:hAnsi="Wingdings" w:hint="default"/>
+        <w:sz w:val="20"/>
+      </w:rPr>
+    </w:lvl>
+    <w:lvl w:ilvl="3" w:tentative="1">
+      <w:start w:val="1"/>
+      <w:numFmt w:val="bullet"/>
+      <w:lvlText w:val=""/>
+      <w:lvlJc w:val="left"/>
+      <w:pPr>
+        <w:tabs>
+          <w:tab w:val="num" w:pos="2880"/>
+        </w:tabs>
+        <w:ind w:left="2880" w:hanging="360"/>
+      </w:pPr>
+      <w:rPr>
+        <w:rFonts w:ascii="Wingdings" w:hAnsi="Wingdings" w:hint="default"/>
+        <w:sz w:val="20"/>
+      </w:rPr>
+    </w:lvl>
+    <w:lvl w:ilvl="4" w:tentative="1">
+      <w:start w:val="1"/>
+      <w:numFmt w:val="bullet"/>
+      <w:lvlText w:val=""/>
+      <w:lvlJc w:val="left"/>
+      <w:pPr>
+        <w:tabs>
+          <w:tab w:val="num" w:pos="3600"/>
+        </w:tabs>
+        <w:ind w:left="3600" w:hanging="360"/>
+      </w:pPr>
+      <w:rPr>
+        <w:rFonts w:ascii="Wingdings" w:hAnsi="Wingdings" w:hint="default"/>
+        <w:sz w:val="20"/>
+      </w:rPr>
+    </w:lvl>
+    <w:lvl w:ilvl="5" w:tentative="1">
+      <w:start w:val="1"/>
+      <w:numFmt w:val="bullet"/>
+      <w:lvlText w:val=""/>
+      <w:lvlJc w:val="left"/>
+      <w:pPr>
+        <w:tabs>
+          <w:tab w:val="num" w:pos="4320"/>
+        </w:tabs>
+        <w:ind w:left="4320" w:hanging="360"/>
+      </w:pPr>
+      <w:rPr>
+        <w:rFonts w:ascii="Wingdings" w:hAnsi="Wingdings" w:hint="default"/>
+        <w:sz w:val="20"/>
+      </w:rPr>
+    </w:lvl>
+    <w:lvl w:ilvl="6" w:tentative="1">
+      <w:start w:val="1"/>
+      <w:numFmt w:val="bullet"/>
+      <w:lvlText w:val=""/>
+      <w:lvlJc w:val="left"/>
+      <w:pPr>
+        <w:tabs>
+          <w:tab w:val="num" w:pos="5040"/>
+        </w:tabs>
+        <w:ind w:left="5040" w:hanging="360"/>
+      </w:pPr>
+      <w:rPr>
+        <w:rFonts w:ascii="Wingdings" w:hAnsi="Wingdings" w:hint="default"/>
+        <w:sz w:val="20"/>
+      </w:rPr>
+    </w:lvl>
+    <w:lvl w:ilvl="7" w:tentative="1">
+      <w:start w:val="1"/>
+      <w:numFmt w:val="bullet"/>
+      <w:lvlText w:val=""/>
+      <w:lvlJc w:val="left"/>
+      <w:pPr>
+        <w:tabs>
+          <w:tab w:val="num" w:pos="5760"/>
+        </w:tabs>
+        <w:ind w:left="5760" w:hanging="360"/>
+      </w:pPr>
+      <w:rPr>
+        <w:rFonts w:ascii="Wingdings" w:hAnsi="Wingdings" w:hint="default"/>
+        <w:sz w:val="20"/>
+      </w:rPr>
+    </w:lvl>
+    <w:lvl w:ilvl="8" w:tentative="1">
+      <w:start w:val="1"/>
+      <w:numFmt w:val="bullet"/>
+      <w:lvlText w:val=""/>
+      <w:lvlJc w:val="left"/>
+      <w:pPr>
+        <w:tabs>
+          <w:tab w:val="num" w:pos="6480"/>
+        </w:tabs>
+        <w:ind w:left="6480" w:hanging="360"/>
+      </w:pPr>
+      <w:rPr>
+        <w:rFonts w:ascii="Wingdings" w:hAnsi="Wingdings" w:hint="default"/>
+        <w:sz w:val="20"/>
+      </w:rPr>
+    </w:lvl>
+  </w:abstractNum>
+  <w:abstractNum w:abstractNumId="8" w15:restartNumberingAfterBreak="0">
+    <w:nsid w:val="356F188D"/>
+    <w:multiLevelType w:val="multilevel"/>
+    <w:tmpl w:val="0B80A180"/>
+    <w:lvl w:ilvl="0">
+      <w:start w:val="1"/>
+      <w:numFmt w:val="bullet"/>
+      <w:lvlText w:val=""/>
+      <w:lvlJc w:val="left"/>
+      <w:pPr>
+        <w:tabs>
+          <w:tab w:val="num" w:pos="720"/>
+        </w:tabs>
+        <w:ind w:left="720" w:hanging="360"/>
+      </w:pPr>
+      <w:rPr>
+        <w:rFonts w:ascii="Symbol" w:hAnsi="Symbol" w:hint="default"/>
+        <w:sz w:val="20"/>
+      </w:rPr>
+    </w:lvl>
+    <w:lvl w:ilvl="1" w:tentative="1">
+      <w:start w:val="1"/>
+      <w:numFmt w:val="bullet"/>
+      <w:lvlText w:val="o"/>
+      <w:lvlJc w:val="left"/>
+      <w:pPr>
+        <w:tabs>
+          <w:tab w:val="num" w:pos="1440"/>
+        </w:tabs>
+        <w:ind w:left="1440" w:hanging="360"/>
+      </w:pPr>
+      <w:rPr>
+        <w:rFonts w:ascii="Courier New" w:hAnsi="Courier New" w:hint="default"/>
+        <w:sz w:val="20"/>
+      </w:rPr>
+    </w:lvl>
+    <w:lvl w:ilvl="2" w:tentative="1">
+      <w:start w:val="1"/>
+      <w:numFmt w:val="bullet"/>
+      <w:lvlText w:val=""/>
+      <w:lvlJc w:val="left"/>
+      <w:pPr>
+        <w:tabs>
+          <w:tab w:val="num" w:pos="2160"/>
+        </w:tabs>
+        <w:ind w:left="2160" w:hanging="360"/>
+      </w:pPr>
+      <w:rPr>
+        <w:rFonts w:ascii="Wingdings" w:hAnsi="Wingdings" w:hint="default"/>
+        <w:sz w:val="20"/>
+      </w:rPr>
+    </w:lvl>
+    <w:lvl w:ilvl="3" w:tentative="1">
+      <w:start w:val="1"/>
+      <w:numFmt w:val="bullet"/>
+      <w:lvlText w:val=""/>
+      <w:lvlJc w:val="left"/>
+      <w:pPr>
+        <w:tabs>
+          <w:tab w:val="num" w:pos="2880"/>
+        </w:tabs>
+        <w:ind w:left="2880" w:hanging="360"/>
+      </w:pPr>
+      <w:rPr>
+        <w:rFonts w:ascii="Wingdings" w:hAnsi="Wingdings" w:hint="default"/>
+        <w:sz w:val="20"/>
+      </w:rPr>
+    </w:lvl>
+    <w:lvl w:ilvl="4" w:tentative="1">
+      <w:start w:val="1"/>
+      <w:numFmt w:val="bullet"/>
+      <w:lvlText w:val=""/>
+      <w:lvlJc w:val="left"/>
+      <w:pPr>
+        <w:tabs>
+          <w:tab w:val="num" w:pos="3600"/>
+        </w:tabs>
+        <w:ind w:left="3600" w:hanging="360"/>
+      </w:pPr>
+      <w:rPr>
+        <w:rFonts w:ascii="Wingdings" w:hAnsi="Wingdings" w:hint="default"/>
+        <w:sz w:val="20"/>
+      </w:rPr>
+    </w:lvl>
+    <w:lvl w:ilvl="5" w:tentative="1">
+      <w:start w:val="1"/>
+      <w:numFmt w:val="bullet"/>
+      <w:lvlText w:val=""/>
+      <w:lvlJc w:val="left"/>
+      <w:pPr>
+        <w:tabs>
+          <w:tab w:val="num" w:pos="4320"/>
+        </w:tabs>
+        <w:ind w:left="4320" w:hanging="360"/>
+      </w:pPr>
+      <w:rPr>
+        <w:rFonts w:ascii="Wingdings" w:hAnsi="Wingdings" w:hint="default"/>
+        <w:sz w:val="20"/>
+      </w:rPr>
+    </w:lvl>
+    <w:lvl w:ilvl="6" w:tentative="1">
+      <w:start w:val="1"/>
+      <w:numFmt w:val="bullet"/>
+      <w:lvlText w:val=""/>
+      <w:lvlJc w:val="left"/>
+      <w:pPr>
+        <w:tabs>
+          <w:tab w:val="num" w:pos="5040"/>
+        </w:tabs>
+        <w:ind w:left="5040" w:hanging="360"/>
+      </w:pPr>
+      <w:rPr>
+        <w:rFonts w:ascii="Wingdings" w:hAnsi="Wingdings" w:hint="default"/>
+        <w:sz w:val="20"/>
+      </w:rPr>
+    </w:lvl>
+    <w:lvl w:ilvl="7" w:tentative="1">
+      <w:start w:val="1"/>
+      <w:numFmt w:val="bullet"/>
+      <w:lvlText w:val=""/>
+      <w:lvlJc w:val="left"/>
+      <w:pPr>
+        <w:tabs>
+          <w:tab w:val="num" w:pos="5760"/>
+        </w:tabs>
+        <w:ind w:left="5760" w:hanging="360"/>
+      </w:pPr>
+      <w:rPr>
+        <w:rFonts w:ascii="Wingdings" w:hAnsi="Wingdings" w:hint="default"/>
+        <w:sz w:val="20"/>
+      </w:rPr>
+    </w:lvl>
+    <w:lvl w:ilvl="8" w:tentative="1">
+      <w:start w:val="1"/>
+      <w:numFmt w:val="bullet"/>
+      <w:lvlText w:val=""/>
+      <w:lvlJc w:val="left"/>
+      <w:pPr>
+        <w:tabs>
+          <w:tab w:val="num" w:pos="6480"/>
+        </w:tabs>
+        <w:ind w:left="6480" w:hanging="360"/>
+      </w:pPr>
+      <w:rPr>
+        <w:rFonts w:ascii="Wingdings" w:hAnsi="Wingdings" w:hint="default"/>
+        <w:sz w:val="20"/>
+      </w:rPr>
+    </w:lvl>
+  </w:abstractNum>
+  <w:abstractNum w:abstractNumId="9" w15:restartNumberingAfterBreak="0">
     <w:nsid w:val="40025274"/>
     <w:multiLevelType w:val="multilevel"/>
     <w:tmpl w:val="F0E4DF68"/>
@@ -1576,7 +2680,603 @@
       </w:rPr>
     </w:lvl>
   </w:abstractNum>
-  <w:abstractNum w:abstractNumId="5" w15:restartNumberingAfterBreak="0">
+  <w:abstractNum w:abstractNumId="10" w15:restartNumberingAfterBreak="0">
+    <w:nsid w:val="4ADA56A8"/>
+    <w:multiLevelType w:val="multilevel"/>
+    <w:tmpl w:val="6F92C64A"/>
+    <w:lvl w:ilvl="0">
+      <w:start w:val="1"/>
+      <w:numFmt w:val="bullet"/>
+      <w:lvlText w:val=""/>
+      <w:lvlJc w:val="left"/>
+      <w:pPr>
+        <w:tabs>
+          <w:tab w:val="num" w:pos="720"/>
+        </w:tabs>
+        <w:ind w:left="720" w:hanging="360"/>
+      </w:pPr>
+      <w:rPr>
+        <w:rFonts w:ascii="Symbol" w:hAnsi="Symbol" w:hint="default"/>
+        <w:sz w:val="20"/>
+      </w:rPr>
+    </w:lvl>
+    <w:lvl w:ilvl="1" w:tentative="1">
+      <w:start w:val="1"/>
+      <w:numFmt w:val="bullet"/>
+      <w:lvlText w:val="o"/>
+      <w:lvlJc w:val="left"/>
+      <w:pPr>
+        <w:tabs>
+          <w:tab w:val="num" w:pos="1440"/>
+        </w:tabs>
+        <w:ind w:left="1440" w:hanging="360"/>
+      </w:pPr>
+      <w:rPr>
+        <w:rFonts w:ascii="Courier New" w:hAnsi="Courier New" w:hint="default"/>
+        <w:sz w:val="20"/>
+      </w:rPr>
+    </w:lvl>
+    <w:lvl w:ilvl="2" w:tentative="1">
+      <w:start w:val="1"/>
+      <w:numFmt w:val="bullet"/>
+      <w:lvlText w:val=""/>
+      <w:lvlJc w:val="left"/>
+      <w:pPr>
+        <w:tabs>
+          <w:tab w:val="num" w:pos="2160"/>
+        </w:tabs>
+        <w:ind w:left="2160" w:hanging="360"/>
+      </w:pPr>
+      <w:rPr>
+        <w:rFonts w:ascii="Wingdings" w:hAnsi="Wingdings" w:hint="default"/>
+        <w:sz w:val="20"/>
+      </w:rPr>
+    </w:lvl>
+    <w:lvl w:ilvl="3" w:tentative="1">
+      <w:start w:val="1"/>
+      <w:numFmt w:val="bullet"/>
+      <w:lvlText w:val=""/>
+      <w:lvlJc w:val="left"/>
+      <w:pPr>
+        <w:tabs>
+          <w:tab w:val="num" w:pos="2880"/>
+        </w:tabs>
+        <w:ind w:left="2880" w:hanging="360"/>
+      </w:pPr>
+      <w:rPr>
+        <w:rFonts w:ascii="Wingdings" w:hAnsi="Wingdings" w:hint="default"/>
+        <w:sz w:val="20"/>
+      </w:rPr>
+    </w:lvl>
+    <w:lvl w:ilvl="4" w:tentative="1">
+      <w:start w:val="1"/>
+      <w:numFmt w:val="bullet"/>
+      <w:lvlText w:val=""/>
+      <w:lvlJc w:val="left"/>
+      <w:pPr>
+        <w:tabs>
+          <w:tab w:val="num" w:pos="3600"/>
+        </w:tabs>
+        <w:ind w:left="3600" w:hanging="360"/>
+      </w:pPr>
+      <w:rPr>
+        <w:rFonts w:ascii="Wingdings" w:hAnsi="Wingdings" w:hint="default"/>
+        <w:sz w:val="20"/>
+      </w:rPr>
+    </w:lvl>
+    <w:lvl w:ilvl="5" w:tentative="1">
+      <w:start w:val="1"/>
+      <w:numFmt w:val="bullet"/>
+      <w:lvlText w:val=""/>
+      <w:lvlJc w:val="left"/>
+      <w:pPr>
+        <w:tabs>
+          <w:tab w:val="num" w:pos="4320"/>
+        </w:tabs>
+        <w:ind w:left="4320" w:hanging="360"/>
+      </w:pPr>
+      <w:rPr>
+        <w:rFonts w:ascii="Wingdings" w:hAnsi="Wingdings" w:hint="default"/>
+        <w:sz w:val="20"/>
+      </w:rPr>
+    </w:lvl>
+    <w:lvl w:ilvl="6" w:tentative="1">
+      <w:start w:val="1"/>
+      <w:numFmt w:val="bullet"/>
+      <w:lvlText w:val=""/>
+      <w:lvlJc w:val="left"/>
+      <w:pPr>
+        <w:tabs>
+          <w:tab w:val="num" w:pos="5040"/>
+        </w:tabs>
+        <w:ind w:left="5040" w:hanging="360"/>
+      </w:pPr>
+      <w:rPr>
+        <w:rFonts w:ascii="Wingdings" w:hAnsi="Wingdings" w:hint="default"/>
+        <w:sz w:val="20"/>
+      </w:rPr>
+    </w:lvl>
+    <w:lvl w:ilvl="7" w:tentative="1">
+      <w:start w:val="1"/>
+      <w:numFmt w:val="bullet"/>
+      <w:lvlText w:val=""/>
+      <w:lvlJc w:val="left"/>
+      <w:pPr>
+        <w:tabs>
+          <w:tab w:val="num" w:pos="5760"/>
+        </w:tabs>
+        <w:ind w:left="5760" w:hanging="360"/>
+      </w:pPr>
+      <w:rPr>
+        <w:rFonts w:ascii="Wingdings" w:hAnsi="Wingdings" w:hint="default"/>
+        <w:sz w:val="20"/>
+      </w:rPr>
+    </w:lvl>
+    <w:lvl w:ilvl="8" w:tentative="1">
+      <w:start w:val="1"/>
+      <w:numFmt w:val="bullet"/>
+      <w:lvlText w:val=""/>
+      <w:lvlJc w:val="left"/>
+      <w:pPr>
+        <w:tabs>
+          <w:tab w:val="num" w:pos="6480"/>
+        </w:tabs>
+        <w:ind w:left="6480" w:hanging="360"/>
+      </w:pPr>
+      <w:rPr>
+        <w:rFonts w:ascii="Wingdings" w:hAnsi="Wingdings" w:hint="default"/>
+        <w:sz w:val="20"/>
+      </w:rPr>
+    </w:lvl>
+  </w:abstractNum>
+  <w:abstractNum w:abstractNumId="11" w15:restartNumberingAfterBreak="0">
+    <w:nsid w:val="4F6D3C98"/>
+    <w:multiLevelType w:val="multilevel"/>
+    <w:tmpl w:val="C1AC79FE"/>
+    <w:lvl w:ilvl="0">
+      <w:start w:val="1"/>
+      <w:numFmt w:val="bullet"/>
+      <w:lvlText w:val=""/>
+      <w:lvlJc w:val="left"/>
+      <w:pPr>
+        <w:tabs>
+          <w:tab w:val="num" w:pos="720"/>
+        </w:tabs>
+        <w:ind w:left="720" w:hanging="360"/>
+      </w:pPr>
+      <w:rPr>
+        <w:rFonts w:ascii="Symbol" w:hAnsi="Symbol" w:hint="default"/>
+        <w:sz w:val="20"/>
+      </w:rPr>
+    </w:lvl>
+    <w:lvl w:ilvl="1" w:tentative="1">
+      <w:start w:val="1"/>
+      <w:numFmt w:val="bullet"/>
+      <w:lvlText w:val="o"/>
+      <w:lvlJc w:val="left"/>
+      <w:pPr>
+        <w:tabs>
+          <w:tab w:val="num" w:pos="1440"/>
+        </w:tabs>
+        <w:ind w:left="1440" w:hanging="360"/>
+      </w:pPr>
+      <w:rPr>
+        <w:rFonts w:ascii="Courier New" w:hAnsi="Courier New" w:hint="default"/>
+        <w:sz w:val="20"/>
+      </w:rPr>
+    </w:lvl>
+    <w:lvl w:ilvl="2" w:tentative="1">
+      <w:start w:val="1"/>
+      <w:numFmt w:val="bullet"/>
+      <w:lvlText w:val=""/>
+      <w:lvlJc w:val="left"/>
+      <w:pPr>
+        <w:tabs>
+          <w:tab w:val="num" w:pos="2160"/>
+        </w:tabs>
+        <w:ind w:left="2160" w:hanging="360"/>
+      </w:pPr>
+      <w:rPr>
+        <w:rFonts w:ascii="Wingdings" w:hAnsi="Wingdings" w:hint="default"/>
+        <w:sz w:val="20"/>
+      </w:rPr>
+    </w:lvl>
+    <w:lvl w:ilvl="3" w:tentative="1">
+      <w:start w:val="1"/>
+      <w:numFmt w:val="bullet"/>
+      <w:lvlText w:val=""/>
+      <w:lvlJc w:val="left"/>
+      <w:pPr>
+        <w:tabs>
+          <w:tab w:val="num" w:pos="2880"/>
+        </w:tabs>
+        <w:ind w:left="2880" w:hanging="360"/>
+      </w:pPr>
+      <w:rPr>
+        <w:rFonts w:ascii="Wingdings" w:hAnsi="Wingdings" w:hint="default"/>
+        <w:sz w:val="20"/>
+      </w:rPr>
+    </w:lvl>
+    <w:lvl w:ilvl="4" w:tentative="1">
+      <w:start w:val="1"/>
+      <w:numFmt w:val="bullet"/>
+      <w:lvlText w:val=""/>
+      <w:lvlJc w:val="left"/>
+      <w:pPr>
+        <w:tabs>
+          <w:tab w:val="num" w:pos="3600"/>
+        </w:tabs>
+        <w:ind w:left="3600" w:hanging="360"/>
+      </w:pPr>
+      <w:rPr>
+        <w:rFonts w:ascii="Wingdings" w:hAnsi="Wingdings" w:hint="default"/>
+        <w:sz w:val="20"/>
+      </w:rPr>
+    </w:lvl>
+    <w:lvl w:ilvl="5" w:tentative="1">
+      <w:start w:val="1"/>
+      <w:numFmt w:val="bullet"/>
+      <w:lvlText w:val=""/>
+      <w:lvlJc w:val="left"/>
+      <w:pPr>
+        <w:tabs>
+          <w:tab w:val="num" w:pos="4320"/>
+        </w:tabs>
+        <w:ind w:left="4320" w:hanging="360"/>
+      </w:pPr>
+      <w:rPr>
+        <w:rFonts w:ascii="Wingdings" w:hAnsi="Wingdings" w:hint="default"/>
+        <w:sz w:val="20"/>
+      </w:rPr>
+    </w:lvl>
+    <w:lvl w:ilvl="6" w:tentative="1">
+      <w:start w:val="1"/>
+      <w:numFmt w:val="bullet"/>
+      <w:lvlText w:val=""/>
+      <w:lvlJc w:val="left"/>
+      <w:pPr>
+        <w:tabs>
+          <w:tab w:val="num" w:pos="5040"/>
+        </w:tabs>
+        <w:ind w:left="5040" w:hanging="360"/>
+      </w:pPr>
+      <w:rPr>
+        <w:rFonts w:ascii="Wingdings" w:hAnsi="Wingdings" w:hint="default"/>
+        <w:sz w:val="20"/>
+      </w:rPr>
+    </w:lvl>
+    <w:lvl w:ilvl="7" w:tentative="1">
+      <w:start w:val="1"/>
+      <w:numFmt w:val="bullet"/>
+      <w:lvlText w:val=""/>
+      <w:lvlJc w:val="left"/>
+      <w:pPr>
+        <w:tabs>
+          <w:tab w:val="num" w:pos="5760"/>
+        </w:tabs>
+        <w:ind w:left="5760" w:hanging="360"/>
+      </w:pPr>
+      <w:rPr>
+        <w:rFonts w:ascii="Wingdings" w:hAnsi="Wingdings" w:hint="default"/>
+        <w:sz w:val="20"/>
+      </w:rPr>
+    </w:lvl>
+    <w:lvl w:ilvl="8" w:tentative="1">
+      <w:start w:val="1"/>
+      <w:numFmt w:val="bullet"/>
+      <w:lvlText w:val=""/>
+      <w:lvlJc w:val="left"/>
+      <w:pPr>
+        <w:tabs>
+          <w:tab w:val="num" w:pos="6480"/>
+        </w:tabs>
+        <w:ind w:left="6480" w:hanging="360"/>
+      </w:pPr>
+      <w:rPr>
+        <w:rFonts w:ascii="Wingdings" w:hAnsi="Wingdings" w:hint="default"/>
+        <w:sz w:val="20"/>
+      </w:rPr>
+    </w:lvl>
+  </w:abstractNum>
+  <w:abstractNum w:abstractNumId="12" w15:restartNumberingAfterBreak="0">
+    <w:nsid w:val="58725A90"/>
+    <w:multiLevelType w:val="multilevel"/>
+    <w:tmpl w:val="1B46BA9A"/>
+    <w:lvl w:ilvl="0">
+      <w:start w:val="1"/>
+      <w:numFmt w:val="bullet"/>
+      <w:lvlText w:val=""/>
+      <w:lvlJc w:val="left"/>
+      <w:pPr>
+        <w:tabs>
+          <w:tab w:val="num" w:pos="720"/>
+        </w:tabs>
+        <w:ind w:left="720" w:hanging="360"/>
+      </w:pPr>
+      <w:rPr>
+        <w:rFonts w:ascii="Symbol" w:hAnsi="Symbol" w:hint="default"/>
+        <w:sz w:val="20"/>
+      </w:rPr>
+    </w:lvl>
+    <w:lvl w:ilvl="1" w:tentative="1">
+      <w:start w:val="1"/>
+      <w:numFmt w:val="bullet"/>
+      <w:lvlText w:val="o"/>
+      <w:lvlJc w:val="left"/>
+      <w:pPr>
+        <w:tabs>
+          <w:tab w:val="num" w:pos="1440"/>
+        </w:tabs>
+        <w:ind w:left="1440" w:hanging="360"/>
+      </w:pPr>
+      <w:rPr>
+        <w:rFonts w:ascii="Courier New" w:hAnsi="Courier New" w:hint="default"/>
+        <w:sz w:val="20"/>
+      </w:rPr>
+    </w:lvl>
+    <w:lvl w:ilvl="2" w:tentative="1">
+      <w:start w:val="1"/>
+      <w:numFmt w:val="bullet"/>
+      <w:lvlText w:val=""/>
+      <w:lvlJc w:val="left"/>
+      <w:pPr>
+        <w:tabs>
+          <w:tab w:val="num" w:pos="2160"/>
+        </w:tabs>
+        <w:ind w:left="2160" w:hanging="360"/>
+      </w:pPr>
+      <w:rPr>
+        <w:rFonts w:ascii="Wingdings" w:hAnsi="Wingdings" w:hint="default"/>
+        <w:sz w:val="20"/>
+      </w:rPr>
+    </w:lvl>
+    <w:lvl w:ilvl="3" w:tentative="1">
+      <w:start w:val="1"/>
+      <w:numFmt w:val="bullet"/>
+      <w:lvlText w:val=""/>
+      <w:lvlJc w:val="left"/>
+      <w:pPr>
+        <w:tabs>
+          <w:tab w:val="num" w:pos="2880"/>
+        </w:tabs>
+        <w:ind w:left="2880" w:hanging="360"/>
+      </w:pPr>
+      <w:rPr>
+        <w:rFonts w:ascii="Wingdings" w:hAnsi="Wingdings" w:hint="default"/>
+        <w:sz w:val="20"/>
+      </w:rPr>
+    </w:lvl>
+    <w:lvl w:ilvl="4" w:tentative="1">
+      <w:start w:val="1"/>
+      <w:numFmt w:val="bullet"/>
+      <w:lvlText w:val=""/>
+      <w:lvlJc w:val="left"/>
+      <w:pPr>
+        <w:tabs>
+          <w:tab w:val="num" w:pos="3600"/>
+        </w:tabs>
+        <w:ind w:left="3600" w:hanging="360"/>
+      </w:pPr>
+      <w:rPr>
+        <w:rFonts w:ascii="Wingdings" w:hAnsi="Wingdings" w:hint="default"/>
+        <w:sz w:val="20"/>
+      </w:rPr>
+    </w:lvl>
+    <w:lvl w:ilvl="5" w:tentative="1">
+      <w:start w:val="1"/>
+      <w:numFmt w:val="bullet"/>
+      <w:lvlText w:val=""/>
+      <w:lvlJc w:val="left"/>
+      <w:pPr>
+        <w:tabs>
+          <w:tab w:val="num" w:pos="4320"/>
+        </w:tabs>
+        <w:ind w:left="4320" w:hanging="360"/>
+      </w:pPr>
+      <w:rPr>
+        <w:rFonts w:ascii="Wingdings" w:hAnsi="Wingdings" w:hint="default"/>
+        <w:sz w:val="20"/>
+      </w:rPr>
+    </w:lvl>
+    <w:lvl w:ilvl="6" w:tentative="1">
+      <w:start w:val="1"/>
+      <w:numFmt w:val="bullet"/>
+      <w:lvlText w:val=""/>
+      <w:lvlJc w:val="left"/>
+      <w:pPr>
+        <w:tabs>
+          <w:tab w:val="num" w:pos="5040"/>
+        </w:tabs>
+        <w:ind w:left="5040" w:hanging="360"/>
+      </w:pPr>
+      <w:rPr>
+        <w:rFonts w:ascii="Wingdings" w:hAnsi="Wingdings" w:hint="default"/>
+        <w:sz w:val="20"/>
+      </w:rPr>
+    </w:lvl>
+    <w:lvl w:ilvl="7" w:tentative="1">
+      <w:start w:val="1"/>
+      <w:numFmt w:val="bullet"/>
+      <w:lvlText w:val=""/>
+      <w:lvlJc w:val="left"/>
+      <w:pPr>
+        <w:tabs>
+          <w:tab w:val="num" w:pos="5760"/>
+        </w:tabs>
+        <w:ind w:left="5760" w:hanging="360"/>
+      </w:pPr>
+      <w:rPr>
+        <w:rFonts w:ascii="Wingdings" w:hAnsi="Wingdings" w:hint="default"/>
+        <w:sz w:val="20"/>
+      </w:rPr>
+    </w:lvl>
+    <w:lvl w:ilvl="8" w:tentative="1">
+      <w:start w:val="1"/>
+      <w:numFmt w:val="bullet"/>
+      <w:lvlText w:val=""/>
+      <w:lvlJc w:val="left"/>
+      <w:pPr>
+        <w:tabs>
+          <w:tab w:val="num" w:pos="6480"/>
+        </w:tabs>
+        <w:ind w:left="6480" w:hanging="360"/>
+      </w:pPr>
+      <w:rPr>
+        <w:rFonts w:ascii="Wingdings" w:hAnsi="Wingdings" w:hint="default"/>
+        <w:sz w:val="20"/>
+      </w:rPr>
+    </w:lvl>
+  </w:abstractNum>
+  <w:abstractNum w:abstractNumId="13" w15:restartNumberingAfterBreak="0">
+    <w:nsid w:val="589A631B"/>
+    <w:multiLevelType w:val="multilevel"/>
+    <w:tmpl w:val="A906B424"/>
+    <w:lvl w:ilvl="0">
+      <w:start w:val="1"/>
+      <w:numFmt w:val="bullet"/>
+      <w:lvlText w:val=""/>
+      <w:lvlJc w:val="left"/>
+      <w:pPr>
+        <w:tabs>
+          <w:tab w:val="num" w:pos="720"/>
+        </w:tabs>
+        <w:ind w:left="720" w:hanging="360"/>
+      </w:pPr>
+      <w:rPr>
+        <w:rFonts w:ascii="Symbol" w:hAnsi="Symbol" w:hint="default"/>
+        <w:sz w:val="20"/>
+      </w:rPr>
+    </w:lvl>
+    <w:lvl w:ilvl="1" w:tentative="1">
+      <w:start w:val="1"/>
+      <w:numFmt w:val="bullet"/>
+      <w:lvlText w:val="o"/>
+      <w:lvlJc w:val="left"/>
+      <w:pPr>
+        <w:tabs>
+          <w:tab w:val="num" w:pos="1440"/>
+        </w:tabs>
+        <w:ind w:left="1440" w:hanging="360"/>
+      </w:pPr>
+      <w:rPr>
+        <w:rFonts w:ascii="Courier New" w:hAnsi="Courier New" w:hint="default"/>
+        <w:sz w:val="20"/>
+      </w:rPr>
+    </w:lvl>
+    <w:lvl w:ilvl="2" w:tentative="1">
+      <w:start w:val="1"/>
+      <w:numFmt w:val="bullet"/>
+      <w:lvlText w:val=""/>
+      <w:lvlJc w:val="left"/>
+      <w:pPr>
+        <w:tabs>
+          <w:tab w:val="num" w:pos="2160"/>
+        </w:tabs>
+        <w:ind w:left="2160" w:hanging="360"/>
+      </w:pPr>
+      <w:rPr>
+        <w:rFonts w:ascii="Wingdings" w:hAnsi="Wingdings" w:hint="default"/>
+        <w:sz w:val="20"/>
+      </w:rPr>
+    </w:lvl>
+    <w:lvl w:ilvl="3" w:tentative="1">
+      <w:start w:val="1"/>
+      <w:numFmt w:val="bullet"/>
+      <w:lvlText w:val=""/>
+      <w:lvlJc w:val="left"/>
+      <w:pPr>
+        <w:tabs>
+          <w:tab w:val="num" w:pos="2880"/>
+        </w:tabs>
+        <w:ind w:left="2880" w:hanging="360"/>
+      </w:pPr>
+      <w:rPr>
+        <w:rFonts w:ascii="Wingdings" w:hAnsi="Wingdings" w:hint="default"/>
+        <w:sz w:val="20"/>
+      </w:rPr>
+    </w:lvl>
+    <w:lvl w:ilvl="4" w:tentative="1">
+      <w:start w:val="1"/>
+      <w:numFmt w:val="bullet"/>
+      <w:lvlText w:val=""/>
+      <w:lvlJc w:val="left"/>
+      <w:pPr>
+        <w:tabs>
+          <w:tab w:val="num" w:pos="3600"/>
+        </w:tabs>
+        <w:ind w:left="3600" w:hanging="360"/>
+      </w:pPr>
+      <w:rPr>
+        <w:rFonts w:ascii="Wingdings" w:hAnsi="Wingdings" w:hint="default"/>
+        <w:sz w:val="20"/>
+      </w:rPr>
+    </w:lvl>
+    <w:lvl w:ilvl="5" w:tentative="1">
+      <w:start w:val="1"/>
+      <w:numFmt w:val="bullet"/>
+      <w:lvlText w:val=""/>
+      <w:lvlJc w:val="left"/>
+      <w:pPr>
+        <w:tabs>
+          <w:tab w:val="num" w:pos="4320"/>
+        </w:tabs>
+        <w:ind w:left="4320" w:hanging="360"/>
+      </w:pPr>
+      <w:rPr>
+        <w:rFonts w:ascii="Wingdings" w:hAnsi="Wingdings" w:hint="default"/>
+        <w:sz w:val="20"/>
+      </w:rPr>
+    </w:lvl>
+    <w:lvl w:ilvl="6" w:tentative="1">
+      <w:start w:val="1"/>
+      <w:numFmt w:val="bullet"/>
+      <w:lvlText w:val=""/>
+      <w:lvlJc w:val="left"/>
+      <w:pPr>
+        <w:tabs>
+          <w:tab w:val="num" w:pos="5040"/>
+        </w:tabs>
+        <w:ind w:left="5040" w:hanging="360"/>
+      </w:pPr>
+      <w:rPr>
+        <w:rFonts w:ascii="Wingdings" w:hAnsi="Wingdings" w:hint="default"/>
+        <w:sz w:val="20"/>
+      </w:rPr>
+    </w:lvl>
+    <w:lvl w:ilvl="7" w:tentative="1">
+      <w:start w:val="1"/>
+      <w:numFmt w:val="bullet"/>
+      <w:lvlText w:val=""/>
+      <w:lvlJc w:val="left"/>
+      <w:pPr>
+        <w:tabs>
+          <w:tab w:val="num" w:pos="5760"/>
+        </w:tabs>
+        <w:ind w:left="5760" w:hanging="360"/>
+      </w:pPr>
+      <w:rPr>
+        <w:rFonts w:ascii="Wingdings" w:hAnsi="Wingdings" w:hint="default"/>
+        <w:sz w:val="20"/>
+      </w:rPr>
+    </w:lvl>
+    <w:lvl w:ilvl="8" w:tentative="1">
+      <w:start w:val="1"/>
+      <w:numFmt w:val="bullet"/>
+      <w:lvlText w:val=""/>
+      <w:lvlJc w:val="left"/>
+      <w:pPr>
+        <w:tabs>
+          <w:tab w:val="num" w:pos="6480"/>
+        </w:tabs>
+        <w:ind w:left="6480" w:hanging="360"/>
+      </w:pPr>
+      <w:rPr>
+        <w:rFonts w:ascii="Wingdings" w:hAnsi="Wingdings" w:hint="default"/>
+        <w:sz w:val="20"/>
+      </w:rPr>
+    </w:lvl>
+  </w:abstractNum>
+  <w:abstractNum w:abstractNumId="14" w15:restartNumberingAfterBreak="0">
     <w:nsid w:val="5C723AC3"/>
     <w:multiLevelType w:val="multilevel"/>
     <w:tmpl w:val="32704452"/>
@@ -1725,7 +3425,120 @@
       </w:rPr>
     </w:lvl>
   </w:abstractNum>
-  <w:abstractNum w:abstractNumId="6" w15:restartNumberingAfterBreak="0">
+  <w:abstractNum w:abstractNumId="15" w15:restartNumberingAfterBreak="0">
+    <w:nsid w:val="65775947"/>
+    <w:multiLevelType w:val="multilevel"/>
+    <w:tmpl w:val="840411A6"/>
+    <w:lvl w:ilvl="0">
+      <w:start w:val="1"/>
+      <w:numFmt w:val="decimal"/>
+      <w:lvlText w:val="%1."/>
+      <w:lvlJc w:val="left"/>
+      <w:pPr>
+        <w:tabs>
+          <w:tab w:val="num" w:pos="720"/>
+        </w:tabs>
+        <w:ind w:left="720" w:hanging="360"/>
+      </w:pPr>
+    </w:lvl>
+    <w:lvl w:ilvl="1" w:tentative="1">
+      <w:start w:val="1"/>
+      <w:numFmt w:val="decimal"/>
+      <w:lvlText w:val="%2."/>
+      <w:lvlJc w:val="left"/>
+      <w:pPr>
+        <w:tabs>
+          <w:tab w:val="num" w:pos="1440"/>
+        </w:tabs>
+        <w:ind w:left="1440" w:hanging="360"/>
+      </w:pPr>
+    </w:lvl>
+    <w:lvl w:ilvl="2" w:tentative="1">
+      <w:start w:val="1"/>
+      <w:numFmt w:val="decimal"/>
+      <w:lvlText w:val="%3."/>
+      <w:lvlJc w:val="left"/>
+      <w:pPr>
+        <w:tabs>
+          <w:tab w:val="num" w:pos="2160"/>
+        </w:tabs>
+        <w:ind w:left="2160" w:hanging="360"/>
+      </w:pPr>
+    </w:lvl>
+    <w:lvl w:ilvl="3" w:tentative="1">
+      <w:start w:val="1"/>
+      <w:numFmt w:val="decimal"/>
+      <w:lvlText w:val="%4."/>
+      <w:lvlJc w:val="left"/>
+      <w:pPr>
+        <w:tabs>
+          <w:tab w:val="num" w:pos="2880"/>
+        </w:tabs>
+        <w:ind w:left="2880" w:hanging="360"/>
+      </w:pPr>
+    </w:lvl>
+    <w:lvl w:ilvl="4" w:tentative="1">
+      <w:start w:val="1"/>
+      <w:numFmt w:val="decimal"/>
+      <w:lvlText w:val="%5."/>
+      <w:lvlJc w:val="left"/>
+      <w:pPr>
+        <w:tabs>
+          <w:tab w:val="num" w:pos="3600"/>
+        </w:tabs>
+        <w:ind w:left="3600" w:hanging="360"/>
+      </w:pPr>
+    </w:lvl>
+    <w:lvl w:ilvl="5" w:tentative="1">
+      <w:start w:val="1"/>
+      <w:numFmt w:val="decimal"/>
+      <w:lvlText w:val="%6."/>
+      <w:lvlJc w:val="left"/>
+      <w:pPr>
+        <w:tabs>
+          <w:tab w:val="num" w:pos="4320"/>
+        </w:tabs>
+        <w:ind w:left="4320" w:hanging="360"/>
+      </w:pPr>
+    </w:lvl>
+    <w:lvl w:ilvl="6" w:tentative="1">
+      <w:start w:val="1"/>
+      <w:numFmt w:val="decimal"/>
+      <w:lvlText w:val="%7."/>
+      <w:lvlJc w:val="left"/>
+      <w:pPr>
+        <w:tabs>
+          <w:tab w:val="num" w:pos="5040"/>
+        </w:tabs>
+        <w:ind w:left="5040" w:hanging="360"/>
+      </w:pPr>
+    </w:lvl>
+    <w:lvl w:ilvl="7" w:tentative="1">
+      <w:start w:val="1"/>
+      <w:numFmt w:val="decimal"/>
+      <w:lvlText w:val="%8."/>
+      <w:lvlJc w:val="left"/>
+      <w:pPr>
+        <w:tabs>
+          <w:tab w:val="num" w:pos="5760"/>
+        </w:tabs>
+        <w:ind w:left="5760" w:hanging="360"/>
+      </w:pPr>
+    </w:lvl>
+    <w:lvl w:ilvl="8" w:tentative="1">
+      <w:start w:val="1"/>
+      <w:numFmt w:val="decimal"/>
+      <w:lvlText w:val="%9."/>
+      <w:lvlJc w:val="left"/>
+      <w:pPr>
+        <w:tabs>
+          <w:tab w:val="num" w:pos="6480"/>
+        </w:tabs>
+        <w:ind w:left="6480" w:hanging="360"/>
+      </w:pPr>
+    </w:lvl>
+  </w:abstractNum>
+  <w:abstractNum w:abstractNumId="16" w15:restartNumberingAfterBreak="0">
     <w:nsid w:val="664B108F"/>
     <w:multiLevelType w:val="multilevel"/>
     <w:tmpl w:val="FC0AC09C"/>
@@ -1874,7 +3687,153 @@
       </w:rPr>
     </w:lvl>
   </w:abstractNum>
-  <w:abstractNum w:abstractNumId="7" w15:restartNumberingAfterBreak="0">
+  <w:abstractNum w:abstractNumId="17" w15:restartNumberingAfterBreak="0">
+    <w:nsid w:val="66A22725"/>
+    <w:multiLevelType w:val="multilevel"/>
+    <w:tmpl w:val="B0CAD1A4"/>
+    <w:lvl w:ilvl="0">
+      <w:start w:val="1"/>
+      <w:numFmt w:val="bullet"/>
+      <w:lvlText w:val=""/>
+      <w:lvlJc w:val="left"/>
+      <w:pPr>
+        <w:tabs>
+          <w:tab w:val="num" w:pos="720"/>
+        </w:tabs>
+        <w:ind w:left="720" w:hanging="360"/>
+      </w:pPr>
+      <w:rPr>
+        <w:rFonts w:ascii="Symbol" w:hAnsi="Symbol" w:hint="default"/>
+        <w:sz w:val="20"/>
+      </w:rPr>
+    </w:lvl>
+    <w:lvl w:ilvl="1">
+      <w:start w:val="1"/>
+      <w:numFmt w:val="lowerLetter"/>
+      <w:lvlText w:val="%2)"/>
+      <w:lvlJc w:val="left"/>
+      <w:pPr>
+        <w:ind w:left="360" w:hanging="360"/>
+      </w:pPr>
+      <w:rPr>
+        <w:rFonts w:hint="default"/>
+        <w:b/>
+      </w:rPr>
+    </w:lvl>
+    <w:lvl w:ilvl="2" w:tentative="1">
+      <w:start w:val="1"/>
+      <w:numFmt w:val="bullet"/>
+      <w:lvlText w:val=""/>
+      <w:lvlJc w:val="left"/>
+      <w:pPr>
+        <w:tabs>
+          <w:tab w:val="num" w:pos="2160"/>
+        </w:tabs>
+        <w:ind w:left="2160" w:hanging="360"/>
+      </w:pPr>
+      <w:rPr>
+        <w:rFonts w:ascii="Wingdings" w:hAnsi="Wingdings" w:hint="default"/>
+        <w:sz w:val="20"/>
+      </w:rPr>
+    </w:lvl>
+    <w:lvl w:ilvl="3" w:tentative="1">
+      <w:start w:val="1"/>
+      <w:numFmt w:val="bullet"/>
+      <w:lvlText w:val=""/>
+      <w:lvlJc w:val="left"/>
+      <w:pPr>
+        <w:tabs>
+          <w:tab w:val="num" w:pos="2880"/>
+        </w:tabs>
+        <w:ind w:left="2880" w:hanging="360"/>
+      </w:pPr>
+      <w:rPr>
+        <w:rFonts w:ascii="Wingdings" w:hAnsi="Wingdings" w:hint="default"/>
+        <w:sz w:val="20"/>
+      </w:rPr>
+    </w:lvl>
+    <w:lvl w:ilvl="4" w:tentative="1">
+      <w:start w:val="1"/>
+      <w:numFmt w:val="bullet"/>
+      <w:lvlText w:val=""/>
+      <w:lvlJc w:val="left"/>
+      <w:pPr>
+        <w:tabs>
+          <w:tab w:val="num" w:pos="3600"/>
+        </w:tabs>
+        <w:ind w:left="3600" w:hanging="360"/>
+      </w:pPr>
+      <w:rPr>
+        <w:rFonts w:ascii="Wingdings" w:hAnsi="Wingdings" w:hint="default"/>
+        <w:sz w:val="20"/>
+      </w:rPr>
+    </w:lvl>
+    <w:lvl w:ilvl="5" w:tentative="1">
+      <w:start w:val="1"/>
+      <w:numFmt w:val="bullet"/>
+      <w:lvlText w:val=""/>
+      <w:lvlJc w:val="left"/>
+      <w:pPr>
+        <w:tabs>
+          <w:tab w:val="num" w:pos="4320"/>
+        </w:tabs>
+        <w:ind w:left="4320" w:hanging="360"/>
+      </w:pPr>
+      <w:rPr>
+        <w:rFonts w:ascii="Wingdings" w:hAnsi="Wingdings" w:hint="default"/>
+        <w:sz w:val="20"/>
+      </w:rPr>
+    </w:lvl>
+    <w:lvl w:ilvl="6" w:tentative="1">
+      <w:start w:val="1"/>
+      <w:numFmt w:val="bullet"/>
+      <w:lvlText w:val=""/>
+      <w:lvlJc w:val="left"/>
+      <w:pPr>
+        <w:tabs>
+          <w:tab w:val="num" w:pos="5040"/>
+        </w:tabs>
+        <w:ind w:left="5040" w:hanging="360"/>
+      </w:pPr>
+      <w:rPr>
+        <w:rFonts w:ascii="Wingdings" w:hAnsi="Wingdings" w:hint="default"/>
+        <w:sz w:val="20"/>
+      </w:rPr>
+    </w:lvl>
+    <w:lvl w:ilvl="7" w:tentative="1">
+      <w:start w:val="1"/>
+      <w:numFmt w:val="bullet"/>
+      <w:lvlText w:val=""/>
+      <w:lvlJc w:val="left"/>
+      <w:pPr>
+        <w:tabs>
+          <w:tab w:val="num" w:pos="5760"/>
+        </w:tabs>
+        <w:ind w:left="5760" w:hanging="360"/>
+      </w:pPr>
+      <w:rPr>
+        <w:rFonts w:ascii="Wingdings" w:hAnsi="Wingdings" w:hint="default"/>
+        <w:sz w:val="20"/>
+      </w:rPr>
+    </w:lvl>
+    <w:lvl w:ilvl="8" w:tentative="1">
+      <w:start w:val="1"/>
+      <w:numFmt w:val="bullet"/>
+      <w:lvlText w:val=""/>
+      <w:lvlJc w:val="left"/>
+      <w:pPr>
+        <w:tabs>
+          <w:tab w:val="num" w:pos="6480"/>
+        </w:tabs>
+        <w:ind w:left="6480" w:hanging="360"/>
+      </w:pPr>
+      <w:rPr>
+        <w:rFonts w:ascii="Wingdings" w:hAnsi="Wingdings" w:hint="default"/>
+        <w:sz w:val="20"/>
+      </w:rPr>
+    </w:lvl>
+  </w:abstractNum>
+  <w:abstractNum w:abstractNumId="18" w15:restartNumberingAfterBreak="0">
     <w:nsid w:val="69FE1609"/>
     <w:multiLevelType w:val="hybridMultilevel"/>
     <w:tmpl w:val="AC5E0EB2"/>
@@ -1963,7 +3922,7 @@
       </w:pPr>
     </w:lvl>
   </w:abstractNum>
-  <w:abstractNum w:abstractNumId="8" w15:restartNumberingAfterBreak="0">
+  <w:abstractNum w:abstractNumId="19" w15:restartNumberingAfterBreak="0">
     <w:nsid w:val="6BCB1B6D"/>
     <w:multiLevelType w:val="multilevel"/>
     <w:tmpl w:val="D3E48622"/>
@@ -2112,11 +4071,450 @@
       </w:rPr>
     </w:lvl>
   </w:abstractNum>
+  <w:abstractNum w:abstractNumId="20" w15:restartNumberingAfterBreak="0">
+    <w:nsid w:val="76E21BE1"/>
+    <w:multiLevelType w:val="multilevel"/>
+    <w:tmpl w:val="5F5A91F6"/>
+    <w:lvl w:ilvl="0">
+      <w:start w:val="1"/>
+      <w:numFmt w:val="bullet"/>
+      <w:lvlText w:val=""/>
+      <w:lvlJc w:val="left"/>
+      <w:pPr>
+        <w:tabs>
+          <w:tab w:val="num" w:pos="720"/>
+        </w:tabs>
+        <w:ind w:left="720" w:hanging="360"/>
+      </w:pPr>
+      <w:rPr>
+        <w:rFonts w:ascii="Symbol" w:hAnsi="Symbol" w:hint="default"/>
+        <w:sz w:val="20"/>
+      </w:rPr>
+    </w:lvl>
+    <w:lvl w:ilvl="1" w:tentative="1">
+      <w:start w:val="1"/>
+      <w:numFmt w:val="bullet"/>
+      <w:lvlText w:val="o"/>
+      <w:lvlJc w:val="left"/>
+      <w:pPr>
+        <w:tabs>
+          <w:tab w:val="num" w:pos="1440"/>
+        </w:tabs>
+        <w:ind w:left="1440" w:hanging="360"/>
+      </w:pPr>
+      <w:rPr>
+        <w:rFonts w:ascii="Courier New" w:hAnsi="Courier New" w:hint="default"/>
+        <w:sz w:val="20"/>
+      </w:rPr>
+    </w:lvl>
+    <w:lvl w:ilvl="2" w:tentative="1">
+      <w:start w:val="1"/>
+      <w:numFmt w:val="bullet"/>
+      <w:lvlText w:val=""/>
+      <w:lvlJc w:val="left"/>
+      <w:pPr>
+        <w:tabs>
+          <w:tab w:val="num" w:pos="2160"/>
+        </w:tabs>
+        <w:ind w:left="2160" w:hanging="360"/>
+      </w:pPr>
+      <w:rPr>
+        <w:rFonts w:ascii="Wingdings" w:hAnsi="Wingdings" w:hint="default"/>
+        <w:sz w:val="20"/>
+      </w:rPr>
+    </w:lvl>
+    <w:lvl w:ilvl="3" w:tentative="1">
+      <w:start w:val="1"/>
+      <w:numFmt w:val="bullet"/>
+      <w:lvlText w:val=""/>
+      <w:lvlJc w:val="left"/>
+      <w:pPr>
+        <w:tabs>
+          <w:tab w:val="num" w:pos="2880"/>
+        </w:tabs>
+        <w:ind w:left="2880" w:hanging="360"/>
+      </w:pPr>
+      <w:rPr>
+        <w:rFonts w:ascii="Wingdings" w:hAnsi="Wingdings" w:hint="default"/>
+        <w:sz w:val="20"/>
+      </w:rPr>
+    </w:lvl>
+    <w:lvl w:ilvl="4" w:tentative="1">
+      <w:start w:val="1"/>
+      <w:numFmt w:val="bullet"/>
+      <w:lvlText w:val=""/>
+      <w:lvlJc w:val="left"/>
+      <w:pPr>
+        <w:tabs>
+          <w:tab w:val="num" w:pos="3600"/>
+        </w:tabs>
+        <w:ind w:left="3600" w:hanging="360"/>
+      </w:pPr>
+      <w:rPr>
+        <w:rFonts w:ascii="Wingdings" w:hAnsi="Wingdings" w:hint="default"/>
+        <w:sz w:val="20"/>
+      </w:rPr>
+    </w:lvl>
+    <w:lvl w:ilvl="5" w:tentative="1">
+      <w:start w:val="1"/>
+      <w:numFmt w:val="bullet"/>
+      <w:lvlText w:val=""/>
+      <w:lvlJc w:val="left"/>
+      <w:pPr>
+        <w:tabs>
+          <w:tab w:val="num" w:pos="4320"/>
+        </w:tabs>
+        <w:ind w:left="4320" w:hanging="360"/>
+      </w:pPr>
+      <w:rPr>
+        <w:rFonts w:ascii="Wingdings" w:hAnsi="Wingdings" w:hint="default"/>
+        <w:sz w:val="20"/>
+      </w:rPr>
+    </w:lvl>
+    <w:lvl w:ilvl="6" w:tentative="1">
+      <w:start w:val="1"/>
+      <w:numFmt w:val="bullet"/>
+      <w:lvlText w:val=""/>
+      <w:lvlJc w:val="left"/>
+      <w:pPr>
+        <w:tabs>
+          <w:tab w:val="num" w:pos="5040"/>
+        </w:tabs>
+        <w:ind w:left="5040" w:hanging="360"/>
+      </w:pPr>
+      <w:rPr>
+        <w:rFonts w:ascii="Wingdings" w:hAnsi="Wingdings" w:hint="default"/>
+        <w:sz w:val="20"/>
+      </w:rPr>
+    </w:lvl>
+    <w:lvl w:ilvl="7" w:tentative="1">
+      <w:start w:val="1"/>
+      <w:numFmt w:val="bullet"/>
+      <w:lvlText w:val=""/>
+      <w:lvlJc w:val="left"/>
+      <w:pPr>
+        <w:tabs>
+          <w:tab w:val="num" w:pos="5760"/>
+        </w:tabs>
+        <w:ind w:left="5760" w:hanging="360"/>
+      </w:pPr>
+      <w:rPr>
+        <w:rFonts w:ascii="Wingdings" w:hAnsi="Wingdings" w:hint="default"/>
+        <w:sz w:val="20"/>
+      </w:rPr>
+    </w:lvl>
+    <w:lvl w:ilvl="8" w:tentative="1">
+      <w:start w:val="1"/>
+      <w:numFmt w:val="bullet"/>
+      <w:lvlText w:val=""/>
+      <w:lvlJc w:val="left"/>
+      <w:pPr>
+        <w:tabs>
+          <w:tab w:val="num" w:pos="6480"/>
+        </w:tabs>
+        <w:ind w:left="6480" w:hanging="360"/>
+      </w:pPr>
+      <w:rPr>
+        <w:rFonts w:ascii="Wingdings" w:hAnsi="Wingdings" w:hint="default"/>
+        <w:sz w:val="20"/>
+      </w:rPr>
+    </w:lvl>
+  </w:abstractNum>
+  <w:abstractNum w:abstractNumId="21" w15:restartNumberingAfterBreak="0">
+    <w:nsid w:val="799A4F73"/>
+    <w:multiLevelType w:val="multilevel"/>
+    <w:tmpl w:val="69C2B6C8"/>
+    <w:lvl w:ilvl="0">
+      <w:start w:val="1"/>
+      <w:numFmt w:val="bullet"/>
+      <w:lvlText w:val=""/>
+      <w:lvlJc w:val="left"/>
+      <w:pPr>
+        <w:tabs>
+          <w:tab w:val="num" w:pos="720"/>
+        </w:tabs>
+        <w:ind w:left="720" w:hanging="360"/>
+      </w:pPr>
+      <w:rPr>
+        <w:rFonts w:ascii="Symbol" w:hAnsi="Symbol" w:hint="default"/>
+        <w:sz w:val="20"/>
+      </w:rPr>
+    </w:lvl>
+    <w:lvl w:ilvl="1">
+      <w:start w:val="1"/>
+      <w:numFmt w:val="decimal"/>
+      <w:lvlText w:val="%2."/>
+      <w:lvlJc w:val="left"/>
+      <w:pPr>
+        <w:tabs>
+          <w:tab w:val="num" w:pos="1440"/>
+        </w:tabs>
+        <w:ind w:left="1440" w:hanging="360"/>
+      </w:pPr>
+    </w:lvl>
+    <w:lvl w:ilvl="2" w:tentative="1">
+      <w:start w:val="1"/>
+      <w:numFmt w:val="bullet"/>
+      <w:lvlText w:val=""/>
+      <w:lvlJc w:val="left"/>
+      <w:pPr>
+        <w:tabs>
+          <w:tab w:val="num" w:pos="2160"/>
+        </w:tabs>
+        <w:ind w:left="2160" w:hanging="360"/>
+      </w:pPr>
+      <w:rPr>
+        <w:rFonts w:ascii="Wingdings" w:hAnsi="Wingdings" w:hint="default"/>
+        <w:sz w:val="20"/>
+      </w:rPr>
+    </w:lvl>
+    <w:lvl w:ilvl="3" w:tentative="1">
+      <w:start w:val="1"/>
+      <w:numFmt w:val="bullet"/>
+      <w:lvlText w:val=""/>
+      <w:lvlJc w:val="left"/>
+      <w:pPr>
+        <w:tabs>
+          <w:tab w:val="num" w:pos="2880"/>
+        </w:tabs>
+        <w:ind w:left="2880" w:hanging="360"/>
+      </w:pPr>
+      <w:rPr>
+        <w:rFonts w:ascii="Wingdings" w:hAnsi="Wingdings" w:hint="default"/>
+        <w:sz w:val="20"/>
+      </w:rPr>
+    </w:lvl>
+    <w:lvl w:ilvl="4" w:tentative="1">
+      <w:start w:val="1"/>
+      <w:numFmt w:val="bullet"/>
+      <w:lvlText w:val=""/>
+      <w:lvlJc w:val="left"/>
+      <w:pPr>
+        <w:tabs>
+          <w:tab w:val="num" w:pos="3600"/>
+        </w:tabs>
+        <w:ind w:left="3600" w:hanging="360"/>
+      </w:pPr>
+      <w:rPr>
+        <w:rFonts w:ascii="Wingdings" w:hAnsi="Wingdings" w:hint="default"/>
+        <w:sz w:val="20"/>
+      </w:rPr>
+    </w:lvl>
+    <w:lvl w:ilvl="5" w:tentative="1">
+      <w:start w:val="1"/>
+      <w:numFmt w:val="bullet"/>
+      <w:lvlText w:val=""/>
+      <w:lvlJc w:val="left"/>
+      <w:pPr>
+        <w:tabs>
+          <w:tab w:val="num" w:pos="4320"/>
+        </w:tabs>
+        <w:ind w:left="4320" w:hanging="360"/>
+      </w:pPr>
+      <w:rPr>
+        <w:rFonts w:ascii="Wingdings" w:hAnsi="Wingdings" w:hint="default"/>
+        <w:sz w:val="20"/>
+      </w:rPr>
+    </w:lvl>
+    <w:lvl w:ilvl="6" w:tentative="1">
+      <w:start w:val="1"/>
+      <w:numFmt w:val="bullet"/>
+      <w:lvlText w:val=""/>
+      <w:lvlJc w:val="left"/>
+      <w:pPr>
+        <w:tabs>
+          <w:tab w:val="num" w:pos="5040"/>
+        </w:tabs>
+        <w:ind w:left="5040" w:hanging="360"/>
+      </w:pPr>
+      <w:rPr>
+        <w:rFonts w:ascii="Wingdings" w:hAnsi="Wingdings" w:hint="default"/>
+        <w:sz w:val="20"/>
+      </w:rPr>
+    </w:lvl>
+    <w:lvl w:ilvl="7" w:tentative="1">
+      <w:start w:val="1"/>
+      <w:numFmt w:val="bullet"/>
+      <w:lvlText w:val=""/>
+      <w:lvlJc w:val="left"/>
+      <w:pPr>
+        <w:tabs>
+          <w:tab w:val="num" w:pos="5760"/>
+        </w:tabs>
+        <w:ind w:left="5760" w:hanging="360"/>
+      </w:pPr>
+      <w:rPr>
+        <w:rFonts w:ascii="Wingdings" w:hAnsi="Wingdings" w:hint="default"/>
+        <w:sz w:val="20"/>
+      </w:rPr>
+    </w:lvl>
+    <w:lvl w:ilvl="8" w:tentative="1">
+      <w:start w:val="1"/>
+      <w:numFmt w:val="bullet"/>
+      <w:lvlText w:val=""/>
+      <w:lvlJc w:val="left"/>
+      <w:pPr>
+        <w:tabs>
+          <w:tab w:val="num" w:pos="6480"/>
+        </w:tabs>
+        <w:ind w:left="6480" w:hanging="360"/>
+      </w:pPr>
+      <w:rPr>
+        <w:rFonts w:ascii="Wingdings" w:hAnsi="Wingdings" w:hint="default"/>
+        <w:sz w:val="20"/>
+      </w:rPr>
+    </w:lvl>
+  </w:abstractNum>
+  <w:abstractNum w:abstractNumId="22" w15:restartNumberingAfterBreak="0">
+    <w:nsid w:val="7DB016BB"/>
+    <w:multiLevelType w:val="multilevel"/>
+    <w:tmpl w:val="7BCA70E8"/>
+    <w:lvl w:ilvl="0">
+      <w:start w:val="1"/>
+      <w:numFmt w:val="bullet"/>
+      <w:lvlText w:val=""/>
+      <w:lvlJc w:val="left"/>
+      <w:pPr>
+        <w:tabs>
+          <w:tab w:val="num" w:pos="720"/>
+        </w:tabs>
+        <w:ind w:left="720" w:hanging="360"/>
+      </w:pPr>
+      <w:rPr>
+        <w:rFonts w:ascii="Symbol" w:hAnsi="Symbol" w:hint="default"/>
+        <w:sz w:val="20"/>
+      </w:rPr>
+    </w:lvl>
+    <w:lvl w:ilvl="1">
+      <w:start w:val="1"/>
+      <w:numFmt w:val="decimal"/>
+      <w:lvlText w:val="%2."/>
+      <w:lvlJc w:val="left"/>
+      <w:pPr>
+        <w:tabs>
+          <w:tab w:val="num" w:pos="1440"/>
+        </w:tabs>
+        <w:ind w:left="1440" w:hanging="360"/>
+      </w:pPr>
+    </w:lvl>
+    <w:lvl w:ilvl="2" w:tentative="1">
+      <w:start w:val="1"/>
+      <w:numFmt w:val="bullet"/>
+      <w:lvlText w:val=""/>
+      <w:lvlJc w:val="left"/>
+      <w:pPr>
+        <w:tabs>
+          <w:tab w:val="num" w:pos="2160"/>
+        </w:tabs>
+        <w:ind w:left="2160" w:hanging="360"/>
+      </w:pPr>
+      <w:rPr>
+        <w:rFonts w:ascii="Wingdings" w:hAnsi="Wingdings" w:hint="default"/>
+        <w:sz w:val="20"/>
+      </w:rPr>
+    </w:lvl>
+    <w:lvl w:ilvl="3" w:tentative="1">
+      <w:start w:val="1"/>
+      <w:numFmt w:val="bullet"/>
+      <w:lvlText w:val=""/>
+      <w:lvlJc w:val="left"/>
+      <w:pPr>
+        <w:tabs>
+          <w:tab w:val="num" w:pos="2880"/>
+        </w:tabs>
+        <w:ind w:left="2880" w:hanging="360"/>
+      </w:pPr>
+      <w:rPr>
+        <w:rFonts w:ascii="Wingdings" w:hAnsi="Wingdings" w:hint="default"/>
+        <w:sz w:val="20"/>
+      </w:rPr>
+    </w:lvl>
+    <w:lvl w:ilvl="4" w:tentative="1">
+      <w:start w:val="1"/>
+      <w:numFmt w:val="bullet"/>
+      <w:lvlText w:val=""/>
+      <w:lvlJc w:val="left"/>
+      <w:pPr>
+        <w:tabs>
+          <w:tab w:val="num" w:pos="3600"/>
+        </w:tabs>
+        <w:ind w:left="3600" w:hanging="360"/>
+      </w:pPr>
+      <w:rPr>
+        <w:rFonts w:ascii="Wingdings" w:hAnsi="Wingdings" w:hint="default"/>
+        <w:sz w:val="20"/>
+      </w:rPr>
+    </w:lvl>
+    <w:lvl w:ilvl="5" w:tentative="1">
+      <w:start w:val="1"/>
+      <w:numFmt w:val="bullet"/>
+      <w:lvlText w:val=""/>
+      <w:lvlJc w:val="left"/>
+      <w:pPr>
+        <w:tabs>
+          <w:tab w:val="num" w:pos="4320"/>
+        </w:tabs>
+        <w:ind w:left="4320" w:hanging="360"/>
+      </w:pPr>
+      <w:rPr>
+        <w:rFonts w:ascii="Wingdings" w:hAnsi="Wingdings" w:hint="default"/>
+        <w:sz w:val="20"/>
+      </w:rPr>
+    </w:lvl>
+    <w:lvl w:ilvl="6" w:tentative="1">
+      <w:start w:val="1"/>
+      <w:numFmt w:val="bullet"/>
+      <w:lvlText w:val=""/>
+      <w:lvlJc w:val="left"/>
+      <w:pPr>
+        <w:tabs>
+          <w:tab w:val="num" w:pos="5040"/>
+        </w:tabs>
+        <w:ind w:left="5040" w:hanging="360"/>
+      </w:pPr>
+      <w:rPr>
+        <w:rFonts w:ascii="Wingdings" w:hAnsi="Wingdings" w:hint="default"/>
+        <w:sz w:val="20"/>
+      </w:rPr>
+    </w:lvl>
+    <w:lvl w:ilvl="7" w:tentative="1">
+      <w:start w:val="1"/>
+      <w:numFmt w:val="bullet"/>
+      <w:lvlText w:val=""/>
+      <w:lvlJc w:val="left"/>
+      <w:pPr>
+        <w:tabs>
+          <w:tab w:val="num" w:pos="5760"/>
+        </w:tabs>
+        <w:ind w:left="5760" w:hanging="360"/>
+      </w:pPr>
+      <w:rPr>
+        <w:rFonts w:ascii="Wingdings" w:hAnsi="Wingdings" w:hint="default"/>
+        <w:sz w:val="20"/>
+      </w:rPr>
+    </w:lvl>
+    <w:lvl w:ilvl="8" w:tentative="1">
+      <w:start w:val="1"/>
+      <w:numFmt w:val="bullet"/>
+      <w:lvlText w:val=""/>
+      <w:lvlJc w:val="left"/>
+      <w:pPr>
+        <w:tabs>
+          <w:tab w:val="num" w:pos="6480"/>
+        </w:tabs>
+        <w:ind w:left="6480" w:hanging="360"/>
+      </w:pPr>
+      <w:rPr>
+        <w:rFonts w:ascii="Wingdings" w:hAnsi="Wingdings" w:hint="default"/>
+        <w:sz w:val="20"/>
+      </w:rPr>
+    </w:lvl>
+  </w:abstractNum>
   <w:num w:numId="1" w16cid:durableId="245968551">
-    <w:abstractNumId w:val="4"/>
+    <w:abstractNumId w:val="9"/>
   </w:num>
   <w:num w:numId="2" w16cid:durableId="579338663">
-    <w:abstractNumId w:val="8"/>
+    <w:abstractNumId w:val="19"/>
   </w:num>
   <w:num w:numId="3" w16cid:durableId="360084064">
     <w:abstractNumId w:val="0"/>
@@ -2125,19 +4523,61 @@
     <w:abstractNumId w:val="1"/>
   </w:num>
   <w:num w:numId="5" w16cid:durableId="1613436387">
+    <w:abstractNumId w:val="16"/>
+  </w:num>
+  <w:num w:numId="6" w16cid:durableId="702368018">
+    <w:abstractNumId w:val="14"/>
+  </w:num>
+  <w:num w:numId="7" w16cid:durableId="2142963201">
+    <w:abstractNumId w:val="4"/>
+  </w:num>
+  <w:num w:numId="8" w16cid:durableId="1635401355">
+    <w:abstractNumId w:val="3"/>
+  </w:num>
+  <w:num w:numId="9" w16cid:durableId="16543882">
+    <w:abstractNumId w:val="18"/>
+  </w:num>
+  <w:num w:numId="10" w16cid:durableId="693002102">
+    <w:abstractNumId w:val="12"/>
+  </w:num>
+  <w:num w:numId="11" w16cid:durableId="1623144595">
+    <w:abstractNumId w:val="21"/>
+  </w:num>
+  <w:num w:numId="12" w16cid:durableId="708601871">
+    <w:abstractNumId w:val="2"/>
+  </w:num>
+  <w:num w:numId="13" w16cid:durableId="938752713">
+    <w:abstractNumId w:val="11"/>
+  </w:num>
+  <w:num w:numId="14" w16cid:durableId="191841562">
+    <w:abstractNumId w:val="20"/>
+  </w:num>
+  <w:num w:numId="15" w16cid:durableId="937449621">
     <w:abstractNumId w:val="6"/>
   </w:num>
-  <w:num w:numId="6" w16cid:durableId="702368018">
+  <w:num w:numId="16" w16cid:durableId="536897780">
     <w:abstractNumId w:val="5"/>
   </w:num>
-  <w:num w:numId="7" w16cid:durableId="2142963201">
-    <w:abstractNumId w:val="3"/>
+  <w:num w:numId="17" w16cid:durableId="1782532317">
+    <w:abstractNumId w:val="17"/>
   </w:num>
-  <w:num w:numId="8" w16cid:durableId="1635401355">
-    <w:abstractNumId w:val="2"/>
+  <w:num w:numId="18" w16cid:durableId="1897546156">
+    <w:abstractNumId w:val="22"/>
   </w:num>
-  <w:num w:numId="9" w16cid:durableId="16543882">
+  <w:num w:numId="19" w16cid:durableId="1210803854">
     <w:abstractNumId w:val="7"/>
+  </w:num>
+  <w:num w:numId="20" w16cid:durableId="464078587">
+    <w:abstractNumId w:val="8"/>
+  </w:num>
+  <w:num w:numId="21" w16cid:durableId="841433841">
+    <w:abstractNumId w:val="13"/>
+  </w:num>
+  <w:num w:numId="22" w16cid:durableId="1444302425">
+    <w:abstractNumId w:val="10"/>
+  </w:num>
+  <w:num w:numId="23" w16cid:durableId="1076047771">
+    <w:abstractNumId w:val="15"/>
   </w:num>
 </w:numbering>
 </file>

</xml_diff>